<commit_message>
starting on part 3
</commit_message>
<xml_diff>
--- a/RProgramming Assignment 3.docx
+++ b/RProgramming Assignment 3.docx
@@ -3,8 +3,13 @@
 <w:document xmlns:wpc="http://schemas.microsoft.com/office/word/2010/wordprocessingCanvas" xmlns:mc="http://schemas.openxmlformats.org/markup-compatibility/2006" xmlns:o="urn:schemas-microsoft-com:office:office" xmlns:r="http://schemas.openxmlformats.org/officeDocument/2006/relationships" xmlns:m="http://schemas.openxmlformats.org/officeDocument/2006/math" xmlns:v="urn:schemas-microsoft-com:vml" xmlns:wp14="http://schemas.microsoft.com/office/word/2010/wordprocessingDrawing" xmlns:wp="http://schemas.openxmlformats.org/drawingml/2006/wordprocessingDrawing" xmlns:w10="urn:schemas-microsoft-com:office:word" xmlns:w="http://schemas.openxmlformats.org/wordprocessingml/2006/main" xmlns:w14="http://schemas.microsoft.com/office/word/2010/wordml" xmlns:wpg="http://schemas.microsoft.com/office/word/2010/wordprocessingGroup" xmlns:wpi="http://schemas.microsoft.com/office/word/2010/wordprocessingInk" xmlns:wne="http://schemas.microsoft.com/office/word/2006/wordml" xmlns:wps="http://schemas.microsoft.com/office/word/2010/wordprocessingShape" mc:Ignorable="w14 wp14">
   <w:body>
     <w:p>
-      <w:r>
-        <w:t>RProgramming Assignment 3 - Hospital Quality</w:t>
+      <w:proofErr w:type="spellStart"/>
+      <w:r>
+        <w:t>RProgramming</w:t>
+      </w:r>
+      <w:proofErr w:type="spellEnd"/>
+      <w:r>
+        <w:t xml:space="preserve"> Assignment 3 - Hospital Quality</w:t>
       </w:r>
     </w:p>
     <w:p>
@@ -32,7 +37,15 @@
     <w:p>
       <w:r>
         <w:tab/>
-        <w:t>Format: best &lt;- function(state, outcome){}</w:t>
+        <w:t xml:space="preserve">Format: best &lt;- </w:t>
+      </w:r>
+      <w:proofErr w:type="gramStart"/>
+      <w:r>
+        <w:t>function(</w:t>
+      </w:r>
+      <w:proofErr w:type="gramEnd"/>
+      <w:r>
+        <w:t>state, outcome){}</w:t>
       </w:r>
     </w:p>
     <w:p>
@@ -120,16 +133,26 @@
       </w:r>
     </w:p>
     <w:p>
-      <w:r>
-        <w:t>Psuedocode for best</w:t>
-      </w:r>
-    </w:p>
-    <w:p>
+      <w:proofErr w:type="spellStart"/>
+      <w:r>
+        <w:t>Psuedocode</w:t>
+      </w:r>
+      <w:proofErr w:type="spellEnd"/>
+      <w:r>
+        <w:t xml:space="preserve"> for best</w:t>
+      </w:r>
+    </w:p>
+    <w:p>
+      <w:proofErr w:type="gramStart"/>
       <w:r>
         <w:t>b</w:t>
       </w:r>
       <w:r>
-        <w:t>est &lt;- function(state, outcome){</w:t>
+        <w:t>est</w:t>
+      </w:r>
+      <w:proofErr w:type="gramEnd"/>
+      <w:r>
+        <w:t xml:space="preserve"> &lt;- function(state, outcome){</w:t>
       </w:r>
     </w:p>
     <w:p>
@@ -152,20 +175,37 @@
       <w:r>
         <w:t xml:space="preserve"> </w:t>
       </w:r>
+      <w:proofErr w:type="spellStart"/>
+      <w:proofErr w:type="gramStart"/>
       <w:r>
         <w:t>my</w:t>
       </w:r>
       <w:r>
         <w:t>data</w:t>
       </w:r>
-      <w:r>
-        <w:t xml:space="preserve"> &lt;- read.csv("outcome-of-care-measures.csv", colClasses = "character"</w:t>
+      <w:proofErr w:type="spellEnd"/>
+      <w:proofErr w:type="gramEnd"/>
+      <w:r>
+        <w:t xml:space="preserve"> &lt;- read.csv("outcome-of-care-measures.csv", </w:t>
+      </w:r>
+      <w:proofErr w:type="spellStart"/>
+      <w:r>
+        <w:t>colClasses</w:t>
+      </w:r>
+      <w:proofErr w:type="spellEnd"/>
+      <w:r>
+        <w:t xml:space="preserve"> = "character"</w:t>
       </w:r>
       <w:r>
         <w:t xml:space="preserve">, </w:t>
       </w:r>
-      <w:r>
-        <w:t>na.strings = c("Not Available")</w:t>
+      <w:proofErr w:type="spellStart"/>
+      <w:r>
+        <w:t>na.strings</w:t>
+      </w:r>
+      <w:proofErr w:type="spellEnd"/>
+      <w:r>
+        <w:t xml:space="preserve"> = c("Not Available")</w:t>
       </w:r>
       <w:r>
         <w:t>)</w:t>
@@ -173,15 +213,38 @@
     </w:p>
     <w:p>
       <w:r>
-        <w:t>##make dataframe look at only the relevant info</w:t>
+        <w:t xml:space="preserve">##make </w:t>
+      </w:r>
+      <w:proofErr w:type="spellStart"/>
+      <w:r>
+        <w:t>dataframe</w:t>
+      </w:r>
+      <w:proofErr w:type="spellEnd"/>
+      <w:r>
+        <w:t xml:space="preserve"> look at only the relevant info</w:t>
       </w:r>
     </w:p>
     <w:p>
       <w:r>
         <w:tab/>
       </w:r>
-      <w:r>
-        <w:t>allinfo &lt;- mydata[ ,c(2,7,11,17,23)]</w:t>
+      <w:proofErr w:type="spellStart"/>
+      <w:proofErr w:type="gramStart"/>
+      <w:r>
+        <w:t>allinfo</w:t>
+      </w:r>
+      <w:proofErr w:type="spellEnd"/>
+      <w:proofErr w:type="gramEnd"/>
+      <w:r>
+        <w:t xml:space="preserve"> &lt;- </w:t>
+      </w:r>
+      <w:proofErr w:type="spellStart"/>
+      <w:r>
+        <w:t>mydata</w:t>
+      </w:r>
+      <w:proofErr w:type="spellEnd"/>
+      <w:r>
+        <w:t>[ ,c(2,7,11,17,23)]</w:t>
       </w:r>
     </w:p>
     <w:p>
@@ -201,9 +264,11 @@
       <w:pPr>
         <w:ind w:firstLine="720"/>
       </w:pPr>
+      <w:proofErr w:type="gramStart"/>
       <w:r>
         <w:t>conditions</w:t>
       </w:r>
+      <w:proofErr w:type="gramEnd"/>
       <w:r>
         <w:t xml:space="preserve"> &lt;- c(</w:t>
       </w:r>
@@ -261,14 +326,34 @@
       <w:r>
         <w:tab/>
       </w:r>
-      <w:r>
-        <w:t>loc &lt;- as.vector(unique(</w:t>
-      </w:r>
+      <w:proofErr w:type="spellStart"/>
+      <w:proofErr w:type="gramStart"/>
+      <w:r>
+        <w:t>loc</w:t>
+      </w:r>
+      <w:proofErr w:type="spellEnd"/>
+      <w:proofErr w:type="gramEnd"/>
+      <w:r>
+        <w:t xml:space="preserve"> &lt;- </w:t>
+      </w:r>
+      <w:proofErr w:type="spellStart"/>
+      <w:r>
+        <w:t>as.vector</w:t>
+      </w:r>
+      <w:proofErr w:type="spellEnd"/>
+      <w:r>
+        <w:t>(unique(</w:t>
+      </w:r>
+      <w:proofErr w:type="spellStart"/>
       <w:r>
         <w:t>my</w:t>
       </w:r>
       <w:r>
-        <w:t>data$State))</w:t>
+        <w:t>data$State</w:t>
+      </w:r>
+      <w:proofErr w:type="spellEnd"/>
+      <w:r>
+        <w:t>))</w:t>
       </w:r>
     </w:p>
     <w:p>
@@ -281,17 +366,52 @@
         <w:rPr>
           <w:color w:val="BFBFBF" w:themeColor="background1" w:themeShade="BF"/>
         </w:rPr>
-        <w:t>##Step 4 - create 2 big IF loops that covers the entire function.  It should be something like IF State and Conditions are valid, then continue with the meat of the function.  If not, return STOP</w:t>
-      </w:r>
-    </w:p>
-    <w:p>
-      <w:r>
-        <w:t>if(outcome %in% conditions){</w:t>
-      </w:r>
-    </w:p>
-    <w:p>
-      <w:r>
-        <w:t xml:space="preserve">        if(state %in% loc){</w:t>
+        <w:t xml:space="preserve">##Step 4 - create 2 big IF loops that covers the entire function.  It should be something like IF State and Conditions are valid, </w:t>
+      </w:r>
+      <w:proofErr w:type="gramStart"/>
+      <w:r>
+        <w:rPr>
+          <w:color w:val="BFBFBF" w:themeColor="background1" w:themeShade="BF"/>
+        </w:rPr>
+        <w:t>then</w:t>
+      </w:r>
+      <w:proofErr w:type="gramEnd"/>
+      <w:r>
+        <w:rPr>
+          <w:color w:val="BFBFBF" w:themeColor="background1" w:themeShade="BF"/>
+        </w:rPr>
+        <w:t xml:space="preserve"> continue with the meat of the function.  If not, return STOP</w:t>
+      </w:r>
+    </w:p>
+    <w:p>
+      <w:proofErr w:type="gramStart"/>
+      <w:r>
+        <w:t>if(</w:t>
+      </w:r>
+      <w:proofErr w:type="gramEnd"/>
+      <w:r>
+        <w:t>outcome %in% conditions){</w:t>
+      </w:r>
+    </w:p>
+    <w:p>
+      <w:r>
+        <w:t xml:space="preserve">        </w:t>
+      </w:r>
+      <w:proofErr w:type="gramStart"/>
+      <w:r>
+        <w:t>if(</w:t>
+      </w:r>
+      <w:proofErr w:type="gramEnd"/>
+      <w:r>
+        <w:t xml:space="preserve">state %in% </w:t>
+      </w:r>
+      <w:proofErr w:type="spellStart"/>
+      <w:r>
+        <w:t>loc</w:t>
+      </w:r>
+      <w:proofErr w:type="spellEnd"/>
+      <w:r>
+        <w:t>){</w:t>
       </w:r>
     </w:p>
     <w:p>
@@ -323,7 +443,21 @@
         <w:rPr>
           <w:color w:val="808080" w:themeColor="background1" w:themeShade="80"/>
         </w:rPr>
-        <w:t xml:space="preserve">#Step 5 - subset dataframe by state </w:t>
+        <w:t xml:space="preserve">#Step 5 - subset </w:t>
+      </w:r>
+      <w:proofErr w:type="spellStart"/>
+      <w:r>
+        <w:rPr>
+          <w:color w:val="808080" w:themeColor="background1" w:themeShade="80"/>
+        </w:rPr>
+        <w:t>dataframe</w:t>
+      </w:r>
+      <w:proofErr w:type="spellEnd"/>
+      <w:r>
+        <w:rPr>
+          <w:color w:val="808080" w:themeColor="background1" w:themeShade="80"/>
+        </w:rPr>
+        <w:t xml:space="preserve"> by state </w:t>
       </w:r>
     </w:p>
     <w:p>
@@ -333,20 +467,34 @@
       <w:r>
         <w:tab/>
       </w:r>
-      <w:r>
-        <w:t>mystate &lt;- subset(</w:t>
-      </w:r>
+      <w:proofErr w:type="spellStart"/>
+      <w:proofErr w:type="gramStart"/>
+      <w:r>
+        <w:t>mystate</w:t>
+      </w:r>
+      <w:proofErr w:type="spellEnd"/>
+      <w:proofErr w:type="gramEnd"/>
+      <w:r>
+        <w:t xml:space="preserve"> &lt;- subset(</w:t>
+      </w:r>
+      <w:proofErr w:type="spellStart"/>
       <w:r>
         <w:t>allinfo</w:t>
       </w:r>
+      <w:proofErr w:type="spellEnd"/>
       <w:r>
         <w:t xml:space="preserve">, </w:t>
       </w:r>
+      <w:proofErr w:type="spellStart"/>
       <w:r>
         <w:t>allinfo</w:t>
       </w:r>
       <w:r>
-        <w:t>$State == state)</w:t>
+        <w:t>$State</w:t>
+      </w:r>
+      <w:proofErr w:type="spellEnd"/>
+      <w:r>
+        <w:t xml:space="preserve"> == state)</w:t>
       </w:r>
     </w:p>
     <w:p/>
@@ -360,19 +508,47 @@
         <w:rPr>
           <w:color w:val="808080" w:themeColor="background1" w:themeShade="80"/>
         </w:rPr>
-        <w:t xml:space="preserve">     ## Step 6 - </w:t>
-      </w:r>
+        <w:t xml:space="preserve">     ## Step 6 </w:t>
+      </w:r>
+      <w:proofErr w:type="gramStart"/>
       <w:r>
         <w:rPr>
           <w:color w:val="808080" w:themeColor="background1" w:themeShade="80"/>
         </w:rPr>
+        <w:t xml:space="preserve">- </w:t>
+      </w:r>
+      <w:r>
+        <w:rPr>
+          <w:color w:val="808080" w:themeColor="background1" w:themeShade="80"/>
+        </w:rPr>
         <w:t xml:space="preserve"> </w:t>
       </w:r>
       <w:r>
         <w:rPr>
           <w:color w:val="808080" w:themeColor="background1" w:themeShade="80"/>
         </w:rPr>
-        <w:t>subset dataframe by condition</w:t>
+        <w:t>subset</w:t>
+      </w:r>
+      <w:proofErr w:type="gramEnd"/>
+      <w:r>
+        <w:rPr>
+          <w:color w:val="808080" w:themeColor="background1" w:themeShade="80"/>
+        </w:rPr>
+        <w:t xml:space="preserve"> </w:t>
+      </w:r>
+      <w:proofErr w:type="spellStart"/>
+      <w:r>
+        <w:rPr>
+          <w:color w:val="808080" w:themeColor="background1" w:themeShade="80"/>
+        </w:rPr>
+        <w:t>dataframe</w:t>
+      </w:r>
+      <w:proofErr w:type="spellEnd"/>
+      <w:r>
+        <w:rPr>
+          <w:color w:val="808080" w:themeColor="background1" w:themeShade="80"/>
+        </w:rPr>
+        <w:t xml:space="preserve"> by condition</w:t>
       </w:r>
     </w:p>
     <w:p>
@@ -395,8 +571,45 @@
         <w:tab/>
         <w:t>##</w:t>
       </w:r>
-      <w:r>
-        <w:t>colnum &lt;- c("heart attack" = "mystate[,11]", "heart failure" = "mystate[,17]", "pneumonia" = "mystate[,23]")</w:t>
+      <w:proofErr w:type="spellStart"/>
+      <w:r>
+        <w:t>colnum</w:t>
+      </w:r>
+      <w:proofErr w:type="spellEnd"/>
+      <w:r>
+        <w:t xml:space="preserve"> &lt;- </w:t>
+      </w:r>
+      <w:proofErr w:type="gramStart"/>
+      <w:r>
+        <w:t>c(</w:t>
+      </w:r>
+      <w:proofErr w:type="gramEnd"/>
+      <w:r>
+        <w:t>"heart attack" = "</w:t>
+      </w:r>
+      <w:proofErr w:type="spellStart"/>
+      <w:r>
+        <w:t>mystate</w:t>
+      </w:r>
+      <w:proofErr w:type="spellEnd"/>
+      <w:r>
+        <w:t>[,11]", "heart failure" = "</w:t>
+      </w:r>
+      <w:proofErr w:type="spellStart"/>
+      <w:r>
+        <w:t>mystate</w:t>
+      </w:r>
+      <w:proofErr w:type="spellEnd"/>
+      <w:r>
+        <w:t>[,17]", "pneumonia" = "</w:t>
+      </w:r>
+      <w:proofErr w:type="spellStart"/>
+      <w:r>
+        <w:t>mystate</w:t>
+      </w:r>
+      <w:proofErr w:type="spellEnd"/>
+      <w:r>
+        <w:t>[,23]")</w:t>
       </w:r>
     </w:p>
     <w:p>
@@ -406,7 +619,15 @@
     </w:p>
     <w:p>
       <w:r>
-        <w:t xml:space="preserve">      stop("invalid state")</w:t>
+        <w:t xml:space="preserve">      </w:t>
+      </w:r>
+      <w:proofErr w:type="gramStart"/>
+      <w:r>
+        <w:t>stop(</w:t>
+      </w:r>
+      <w:proofErr w:type="gramEnd"/>
+      <w:r>
+        <w:t>"invalid state")</w:t>
       </w:r>
     </w:p>
     <w:p>
@@ -421,7 +642,15 @@
     </w:p>
     <w:p>
       <w:r>
-        <w:t xml:space="preserve">    stop("invalid outcome")</w:t>
+        <w:t xml:space="preserve">    </w:t>
+      </w:r>
+      <w:proofErr w:type="gramStart"/>
+      <w:r>
+        <w:t>stop(</w:t>
+      </w:r>
+      <w:proofErr w:type="gramEnd"/>
+      <w:r>
+        <w:t>"invalid outcome")</w:t>
       </w:r>
     </w:p>
     <w:p>
@@ -444,8 +673,13 @@
       </w:r>
     </w:p>
     <w:p>
-      <w:r>
-        <w:t>best &lt;- function(state, outcome){</w:t>
+      <w:proofErr w:type="gramStart"/>
+      <w:r>
+        <w:t>best</w:t>
+      </w:r>
+      <w:proofErr w:type="gramEnd"/>
+      <w:r>
+        <w:t xml:space="preserve"> &lt;- function(state, outcome){</w:t>
       </w:r>
     </w:p>
     <w:p>
@@ -455,42 +689,152 @@
     </w:p>
     <w:p>
       <w:r>
-        <w:t xml:space="preserve">  mydata &lt;- read.csv("outcome-of-care-measures.csv", colClasses = "character", na.strings = c("Not Available"))</w:t>
-      </w:r>
-    </w:p>
-    <w:p>
-      <w:r>
-        <w:t xml:space="preserve">  allinfo &lt;- mydata[ ,c(2,7,11,17,23)]</w:t>
-      </w:r>
-    </w:p>
-    <w:p>
-      <w:r>
-        <w:t xml:space="preserve">  conditions &lt;- c("heart attack", "heart failure", "pneumonia")</w:t>
-      </w:r>
-    </w:p>
-    <w:p>
-      <w:r>
-        <w:t xml:space="preserve">  loc &lt;- as.vector(unique(mydata$State))</w:t>
-      </w:r>
-    </w:p>
-    <w:p>
-      <w:r>
         <w:t xml:space="preserve">  </w:t>
       </w:r>
-    </w:p>
-    <w:p>
-      <w:r>
-        <w:t xml:space="preserve">  if(outcome %in% conditions){</w:t>
-      </w:r>
-    </w:p>
-    <w:p>
-      <w:r>
-        <w:t xml:space="preserve">    ##print("valid outcome")</w:t>
-      </w:r>
-    </w:p>
-    <w:p>
-      <w:r>
-        <w:t xml:space="preserve">    if(state %in% loc){</w:t>
+      <w:proofErr w:type="spellStart"/>
+      <w:proofErr w:type="gramStart"/>
+      <w:r>
+        <w:t>mydata</w:t>
+      </w:r>
+      <w:proofErr w:type="spellEnd"/>
+      <w:proofErr w:type="gramEnd"/>
+      <w:r>
+        <w:t xml:space="preserve"> &lt;- read.csv("outcome-of-care-measures.csv", </w:t>
+      </w:r>
+      <w:proofErr w:type="spellStart"/>
+      <w:r>
+        <w:t>colClasses</w:t>
+      </w:r>
+      <w:proofErr w:type="spellEnd"/>
+      <w:r>
+        <w:t xml:space="preserve"> = "character", </w:t>
+      </w:r>
+      <w:proofErr w:type="spellStart"/>
+      <w:r>
+        <w:t>na.strings</w:t>
+      </w:r>
+      <w:proofErr w:type="spellEnd"/>
+      <w:r>
+        <w:t xml:space="preserve"> = c("Not Available"))</w:t>
+      </w:r>
+    </w:p>
+    <w:p>
+      <w:r>
+        <w:t xml:space="preserve">  </w:t>
+      </w:r>
+      <w:proofErr w:type="spellStart"/>
+      <w:proofErr w:type="gramStart"/>
+      <w:r>
+        <w:t>allinfo</w:t>
+      </w:r>
+      <w:proofErr w:type="spellEnd"/>
+      <w:proofErr w:type="gramEnd"/>
+      <w:r>
+        <w:t xml:space="preserve"> &lt;- </w:t>
+      </w:r>
+      <w:proofErr w:type="spellStart"/>
+      <w:r>
+        <w:t>mydata</w:t>
+      </w:r>
+      <w:proofErr w:type="spellEnd"/>
+      <w:r>
+        <w:t>[ ,c(2,7,11,17,23)]</w:t>
+      </w:r>
+    </w:p>
+    <w:p>
+      <w:r>
+        <w:t xml:space="preserve">  </w:t>
+      </w:r>
+      <w:proofErr w:type="gramStart"/>
+      <w:r>
+        <w:t>conditions</w:t>
+      </w:r>
+      <w:proofErr w:type="gramEnd"/>
+      <w:r>
+        <w:t xml:space="preserve"> &lt;- c("heart attack", "heart failure", "pneumonia")</w:t>
+      </w:r>
+    </w:p>
+    <w:p>
+      <w:r>
+        <w:t xml:space="preserve">  </w:t>
+      </w:r>
+      <w:proofErr w:type="spellStart"/>
+      <w:proofErr w:type="gramStart"/>
+      <w:r>
+        <w:t>loc</w:t>
+      </w:r>
+      <w:proofErr w:type="spellEnd"/>
+      <w:proofErr w:type="gramEnd"/>
+      <w:r>
+        <w:t xml:space="preserve"> &lt;- </w:t>
+      </w:r>
+      <w:proofErr w:type="spellStart"/>
+      <w:r>
+        <w:t>as.vector</w:t>
+      </w:r>
+      <w:proofErr w:type="spellEnd"/>
+      <w:r>
+        <w:t>(unique(</w:t>
+      </w:r>
+      <w:proofErr w:type="spellStart"/>
+      <w:r>
+        <w:t>mydata$State</w:t>
+      </w:r>
+      <w:proofErr w:type="spellEnd"/>
+      <w:r>
+        <w:t>))</w:t>
+      </w:r>
+    </w:p>
+    <w:p>
+      <w:r>
+        <w:t xml:space="preserve">  </w:t>
+      </w:r>
+    </w:p>
+    <w:p>
+      <w:r>
+        <w:t xml:space="preserve">  </w:t>
+      </w:r>
+      <w:proofErr w:type="gramStart"/>
+      <w:r>
+        <w:t>if(</w:t>
+      </w:r>
+      <w:proofErr w:type="gramEnd"/>
+      <w:r>
+        <w:t>outcome %in% conditions){</w:t>
+      </w:r>
+    </w:p>
+    <w:p>
+      <w:r>
+        <w:t xml:space="preserve">    ##</w:t>
+      </w:r>
+      <w:proofErr w:type="gramStart"/>
+      <w:r>
+        <w:t>print(</w:t>
+      </w:r>
+      <w:proofErr w:type="gramEnd"/>
+      <w:r>
+        <w:t>"valid outcome")</w:t>
+      </w:r>
+    </w:p>
+    <w:p>
+      <w:r>
+        <w:t xml:space="preserve">    </w:t>
+      </w:r>
+      <w:proofErr w:type="gramStart"/>
+      <w:r>
+        <w:t>if(</w:t>
+      </w:r>
+      <w:proofErr w:type="gramEnd"/>
+      <w:r>
+        <w:t xml:space="preserve">state %in% </w:t>
+      </w:r>
+      <w:proofErr w:type="spellStart"/>
+      <w:r>
+        <w:t>loc</w:t>
+      </w:r>
+      <w:proofErr w:type="spellEnd"/>
+      <w:r>
+        <w:t>){</w:t>
       </w:r>
     </w:p>
     <w:p>
@@ -500,7 +844,15 @@
     </w:p>
     <w:p>
       <w:r>
-        <w:t xml:space="preserve">      ##print("valid state")</w:t>
+        <w:t xml:space="preserve">      ##</w:t>
+      </w:r>
+      <w:proofErr w:type="gramStart"/>
+      <w:r>
+        <w:t>print(</w:t>
+      </w:r>
+      <w:proofErr w:type="gramEnd"/>
+      <w:r>
+        <w:t>"valid state")</w:t>
       </w:r>
     </w:p>
     <w:p>
@@ -515,13 +867,34 @@
     </w:p>
     <w:p>
       <w:r>
-        <w:t xml:space="preserve">      mystate &lt;- subset(allinfo, allinfo$State == state)</w:t>
-      </w:r>
-    </w:p>
-    <w:p>
-      <w:r>
         <w:t xml:space="preserve">      </w:t>
       </w:r>
+      <w:proofErr w:type="spellStart"/>
+      <w:proofErr w:type="gramStart"/>
+      <w:r>
+        <w:t>mystate</w:t>
+      </w:r>
+      <w:proofErr w:type="spellEnd"/>
+      <w:proofErr w:type="gramEnd"/>
+      <w:r>
+        <w:t xml:space="preserve"> &lt;- subset(</w:t>
+      </w:r>
+      <w:proofErr w:type="spellStart"/>
+      <w:r>
+        <w:t>allinfo</w:t>
+      </w:r>
+      <w:proofErr w:type="spellEnd"/>
+      <w:r>
+        <w:t xml:space="preserve">, </w:t>
+      </w:r>
+      <w:proofErr w:type="spellStart"/>
+      <w:r>
+        <w:t>allinfo$State</w:t>
+      </w:r>
+      <w:proofErr w:type="spellEnd"/>
+      <w:r>
+        <w:t xml:space="preserve"> == state)</w:t>
+      </w:r>
     </w:p>
     <w:p>
       <w:r>
@@ -530,17 +903,67 @@
     </w:p>
     <w:p>
       <w:r>
-        <w:t xml:space="preserve">      ##create a character vector that assigns possible outcomes to the correct column entries in mystate</w:t>
-      </w:r>
-    </w:p>
-    <w:p>
-      <w:r>
         <w:t xml:space="preserve">      </w:t>
       </w:r>
     </w:p>
     <w:p>
       <w:r>
-        <w:t xml:space="preserve">      ##colnum &lt;- c("heart attack" = "mystate[,11]", "heart failure" = "mystate[,17]", "pneumonia" = "mystate[,23]")</w:t>
+        <w:t xml:space="preserve">      ##create a character vector that assigns possible outcomes to the correct column entries in </w:t>
+      </w:r>
+      <w:proofErr w:type="spellStart"/>
+      <w:r>
+        <w:t>mystate</w:t>
+      </w:r>
+      <w:proofErr w:type="spellEnd"/>
+    </w:p>
+    <w:p>
+      <w:r>
+        <w:t xml:space="preserve">      </w:t>
+      </w:r>
+    </w:p>
+    <w:p>
+      <w:r>
+        <w:t xml:space="preserve">      ##</w:t>
+      </w:r>
+      <w:proofErr w:type="spellStart"/>
+      <w:r>
+        <w:t>colnum</w:t>
+      </w:r>
+      <w:proofErr w:type="spellEnd"/>
+      <w:r>
+        <w:t xml:space="preserve"> &lt;- </w:t>
+      </w:r>
+      <w:proofErr w:type="gramStart"/>
+      <w:r>
+        <w:t>c(</w:t>
+      </w:r>
+      <w:proofErr w:type="gramEnd"/>
+      <w:r>
+        <w:t>"heart attack" = "</w:t>
+      </w:r>
+      <w:proofErr w:type="spellStart"/>
+      <w:r>
+        <w:t>mystate</w:t>
+      </w:r>
+      <w:proofErr w:type="spellEnd"/>
+      <w:r>
+        <w:t>[,11]", "heart failure" = "</w:t>
+      </w:r>
+      <w:proofErr w:type="spellStart"/>
+      <w:r>
+        <w:t>mystate</w:t>
+      </w:r>
+      <w:proofErr w:type="spellEnd"/>
+      <w:r>
+        <w:t>[,17]", "pneumonia" = "</w:t>
+      </w:r>
+      <w:proofErr w:type="spellStart"/>
+      <w:r>
+        <w:t>mystate</w:t>
+      </w:r>
+      <w:proofErr w:type="spellEnd"/>
+      <w:r>
+        <w:t>[,23]")</w:t>
       </w:r>
     </w:p>
     <w:p>
@@ -556,27 +979,85 @@
     </w:p>
     <w:p>
       <w:r>
-        <w:t xml:space="preserve">      if(outcome == "heart attack"){</w:t>
-      </w:r>
-    </w:p>
-    <w:p>
-      <w:r>
-        <w:t xml:space="preserve">        ##create a dataframe of just the heart attack</w:t>
-      </w:r>
-    </w:p>
-    <w:p>
-      <w:r>
-        <w:t xml:space="preserve">        info &lt;- mystate[,c(1,2,3)]</w:t>
-      </w:r>
-    </w:p>
-    <w:p>
-      <w:r>
-        <w:t xml:space="preserve">        good &lt;- complete.cases(info)</w:t>
-      </w:r>
-    </w:p>
-    <w:p>
-      <w:r>
-        <w:t xml:space="preserve">        goodinf &lt;- info[good,]</w:t>
+        <w:t xml:space="preserve">      </w:t>
+      </w:r>
+      <w:proofErr w:type="gramStart"/>
+      <w:r>
+        <w:t>if(</w:t>
+      </w:r>
+      <w:proofErr w:type="gramEnd"/>
+      <w:r>
+        <w:t>outcome == "heart attack"){</w:t>
+      </w:r>
+    </w:p>
+    <w:p>
+      <w:r>
+        <w:t xml:space="preserve">        ##create a </w:t>
+      </w:r>
+      <w:proofErr w:type="spellStart"/>
+      <w:r>
+        <w:t>dataframe</w:t>
+      </w:r>
+      <w:proofErr w:type="spellEnd"/>
+      <w:r>
+        <w:t xml:space="preserve"> of just the heart attack</w:t>
+      </w:r>
+    </w:p>
+    <w:p>
+      <w:r>
+        <w:t xml:space="preserve">        </w:t>
+      </w:r>
+      <w:proofErr w:type="gramStart"/>
+      <w:r>
+        <w:t>info</w:t>
+      </w:r>
+      <w:proofErr w:type="gramEnd"/>
+      <w:r>
+        <w:t xml:space="preserve"> &lt;- </w:t>
+      </w:r>
+      <w:proofErr w:type="spellStart"/>
+      <w:r>
+        <w:t>mystate</w:t>
+      </w:r>
+      <w:proofErr w:type="spellEnd"/>
+      <w:r>
+        <w:t>[,c(1,2,3)]</w:t>
+      </w:r>
+    </w:p>
+    <w:p>
+      <w:r>
+        <w:t xml:space="preserve">        </w:t>
+      </w:r>
+      <w:proofErr w:type="gramStart"/>
+      <w:r>
+        <w:t>good</w:t>
+      </w:r>
+      <w:proofErr w:type="gramEnd"/>
+      <w:r>
+        <w:t xml:space="preserve"> &lt;- </w:t>
+      </w:r>
+      <w:proofErr w:type="spellStart"/>
+      <w:r>
+        <w:t>complete.cases</w:t>
+      </w:r>
+      <w:proofErr w:type="spellEnd"/>
+      <w:r>
+        <w:t>(info)</w:t>
+      </w:r>
+    </w:p>
+    <w:p>
+      <w:r>
+        <w:t xml:space="preserve">        </w:t>
+      </w:r>
+      <w:proofErr w:type="spellStart"/>
+      <w:proofErr w:type="gramStart"/>
+      <w:r>
+        <w:t>goodinf</w:t>
+      </w:r>
+      <w:proofErr w:type="spellEnd"/>
+      <w:proofErr w:type="gramEnd"/>
+      <w:r>
+        <w:t xml:space="preserve"> &lt;- info[good,]</w:t>
       </w:r>
     </w:p>
     <w:p>
@@ -586,32 +1067,127 @@
     </w:p>
     <w:p>
       <w:r>
-        <w:t xml:space="preserve">        a &lt;- goodinf[order(as.numeric(goodinf[,3]),goodinf[,1]),]</w:t>
-      </w:r>
-    </w:p>
-    <w:p>
-      <w:r>
-        <w:t xml:space="preserve">        print(a[1, 1])</w:t>
-      </w:r>
-    </w:p>
-    <w:p>
-      <w:r>
-        <w:t xml:space="preserve">      }else if(outcome == "heart failure"){</w:t>
-      </w:r>
-    </w:p>
-    <w:p>
-      <w:r>
-        <w:t xml:space="preserve">        info &lt;- mystate[,c(1,2,4)]</w:t>
-      </w:r>
-    </w:p>
-    <w:p>
-      <w:r>
-        <w:t xml:space="preserve">        good &lt;- complete.cases(info)</w:t>
-      </w:r>
-    </w:p>
-    <w:p>
-      <w:r>
-        <w:t xml:space="preserve">        goodinf &lt;- info[good,]</w:t>
+        <w:t xml:space="preserve">        a &lt;- </w:t>
+      </w:r>
+      <w:proofErr w:type="spellStart"/>
+      <w:proofErr w:type="gramStart"/>
+      <w:r>
+        <w:t>goodinf</w:t>
+      </w:r>
+      <w:proofErr w:type="spellEnd"/>
+      <w:r>
+        <w:t>[</w:t>
+      </w:r>
+      <w:proofErr w:type="gramEnd"/>
+      <w:r>
+        <w:t>order(</w:t>
+      </w:r>
+      <w:proofErr w:type="spellStart"/>
+      <w:r>
+        <w:t>as.numeric</w:t>
+      </w:r>
+      <w:proofErr w:type="spellEnd"/>
+      <w:r>
+        <w:t>(</w:t>
+      </w:r>
+      <w:proofErr w:type="spellStart"/>
+      <w:r>
+        <w:t>goodinf</w:t>
+      </w:r>
+      <w:proofErr w:type="spellEnd"/>
+      <w:r>
+        <w:t>[,3]),</w:t>
+      </w:r>
+      <w:proofErr w:type="spellStart"/>
+      <w:r>
+        <w:t>goodinf</w:t>
+      </w:r>
+      <w:proofErr w:type="spellEnd"/>
+      <w:r>
+        <w:t>[,1]),]</w:t>
+      </w:r>
+    </w:p>
+    <w:p>
+      <w:r>
+        <w:t xml:space="preserve">        </w:t>
+      </w:r>
+      <w:proofErr w:type="gramStart"/>
+      <w:r>
+        <w:t>print(</w:t>
+      </w:r>
+      <w:proofErr w:type="gramEnd"/>
+      <w:r>
+        <w:t>a[1, 1])</w:t>
+      </w:r>
+    </w:p>
+    <w:p>
+      <w:r>
+        <w:t xml:space="preserve">      </w:t>
+      </w:r>
+      <w:proofErr w:type="gramStart"/>
+      <w:r>
+        <w:t>}else</w:t>
+      </w:r>
+      <w:proofErr w:type="gramEnd"/>
+      <w:r>
+        <w:t xml:space="preserve"> if(outcome == "heart failure"){</w:t>
+      </w:r>
+    </w:p>
+    <w:p>
+      <w:r>
+        <w:t xml:space="preserve">        </w:t>
+      </w:r>
+      <w:proofErr w:type="gramStart"/>
+      <w:r>
+        <w:t>info</w:t>
+      </w:r>
+      <w:proofErr w:type="gramEnd"/>
+      <w:r>
+        <w:t xml:space="preserve"> &lt;- </w:t>
+      </w:r>
+      <w:proofErr w:type="spellStart"/>
+      <w:r>
+        <w:t>mystate</w:t>
+      </w:r>
+      <w:proofErr w:type="spellEnd"/>
+      <w:r>
+        <w:t>[,c(1,2,4)]</w:t>
+      </w:r>
+    </w:p>
+    <w:p>
+      <w:r>
+        <w:t xml:space="preserve">        </w:t>
+      </w:r>
+      <w:proofErr w:type="gramStart"/>
+      <w:r>
+        <w:t>good</w:t>
+      </w:r>
+      <w:proofErr w:type="gramEnd"/>
+      <w:r>
+        <w:t xml:space="preserve"> &lt;- </w:t>
+      </w:r>
+      <w:proofErr w:type="spellStart"/>
+      <w:r>
+        <w:t>complete.cases</w:t>
+      </w:r>
+      <w:proofErr w:type="spellEnd"/>
+      <w:r>
+        <w:t>(info)</w:t>
+      </w:r>
+    </w:p>
+    <w:p>
+      <w:r>
+        <w:t xml:space="preserve">        </w:t>
+      </w:r>
+      <w:proofErr w:type="spellStart"/>
+      <w:proofErr w:type="gramStart"/>
+      <w:r>
+        <w:t>goodinf</w:t>
+      </w:r>
+      <w:proofErr w:type="spellEnd"/>
+      <w:proofErr w:type="gramEnd"/>
+      <w:r>
+        <w:t xml:space="preserve"> &lt;- info[good,]</w:t>
       </w:r>
     </w:p>
     <w:p>
@@ -621,32 +1197,127 @@
     </w:p>
     <w:p>
       <w:r>
-        <w:t xml:space="preserve">        a &lt;- goodinf[order(as.numeric(goodinf[,3]),goodinf[,1]),]</w:t>
-      </w:r>
-    </w:p>
-    <w:p>
-      <w:r>
-        <w:t xml:space="preserve">        print(a[1, 1])</w:t>
-      </w:r>
-    </w:p>
-    <w:p>
-      <w:r>
-        <w:t xml:space="preserve">      }else if(outcome == "pneumonia"){</w:t>
-      </w:r>
-    </w:p>
-    <w:p>
-      <w:r>
-        <w:t xml:space="preserve">        info &lt;- mystate[,c(1,2,5)]</w:t>
-      </w:r>
-    </w:p>
-    <w:p>
-      <w:r>
-        <w:t xml:space="preserve">        good &lt;- complete.cases(info)</w:t>
-      </w:r>
-    </w:p>
-    <w:p>
-      <w:r>
-        <w:t xml:space="preserve">        goodinf &lt;- info[good,]</w:t>
+        <w:t xml:space="preserve">        a &lt;- </w:t>
+      </w:r>
+      <w:proofErr w:type="spellStart"/>
+      <w:proofErr w:type="gramStart"/>
+      <w:r>
+        <w:t>goodinf</w:t>
+      </w:r>
+      <w:proofErr w:type="spellEnd"/>
+      <w:r>
+        <w:t>[</w:t>
+      </w:r>
+      <w:proofErr w:type="gramEnd"/>
+      <w:r>
+        <w:t>order(</w:t>
+      </w:r>
+      <w:proofErr w:type="spellStart"/>
+      <w:r>
+        <w:t>as.numeric</w:t>
+      </w:r>
+      <w:proofErr w:type="spellEnd"/>
+      <w:r>
+        <w:t>(</w:t>
+      </w:r>
+      <w:proofErr w:type="spellStart"/>
+      <w:r>
+        <w:t>goodinf</w:t>
+      </w:r>
+      <w:proofErr w:type="spellEnd"/>
+      <w:r>
+        <w:t>[,3]),</w:t>
+      </w:r>
+      <w:proofErr w:type="spellStart"/>
+      <w:r>
+        <w:t>goodinf</w:t>
+      </w:r>
+      <w:proofErr w:type="spellEnd"/>
+      <w:r>
+        <w:t>[,1]),]</w:t>
+      </w:r>
+    </w:p>
+    <w:p>
+      <w:r>
+        <w:t xml:space="preserve">        </w:t>
+      </w:r>
+      <w:proofErr w:type="gramStart"/>
+      <w:r>
+        <w:t>print(</w:t>
+      </w:r>
+      <w:proofErr w:type="gramEnd"/>
+      <w:r>
+        <w:t>a[1, 1])</w:t>
+      </w:r>
+    </w:p>
+    <w:p>
+      <w:r>
+        <w:t xml:space="preserve">      </w:t>
+      </w:r>
+      <w:proofErr w:type="gramStart"/>
+      <w:r>
+        <w:t>}else</w:t>
+      </w:r>
+      <w:proofErr w:type="gramEnd"/>
+      <w:r>
+        <w:t xml:space="preserve"> if(outcome == "pneumonia"){</w:t>
+      </w:r>
+    </w:p>
+    <w:p>
+      <w:r>
+        <w:t xml:space="preserve">        </w:t>
+      </w:r>
+      <w:proofErr w:type="gramStart"/>
+      <w:r>
+        <w:t>info</w:t>
+      </w:r>
+      <w:proofErr w:type="gramEnd"/>
+      <w:r>
+        <w:t xml:space="preserve"> &lt;- </w:t>
+      </w:r>
+      <w:proofErr w:type="spellStart"/>
+      <w:r>
+        <w:t>mystate</w:t>
+      </w:r>
+      <w:proofErr w:type="spellEnd"/>
+      <w:r>
+        <w:t>[,c(1,2,5)]</w:t>
+      </w:r>
+    </w:p>
+    <w:p>
+      <w:r>
+        <w:t xml:space="preserve">        </w:t>
+      </w:r>
+      <w:proofErr w:type="gramStart"/>
+      <w:r>
+        <w:t>good</w:t>
+      </w:r>
+      <w:proofErr w:type="gramEnd"/>
+      <w:r>
+        <w:t xml:space="preserve"> &lt;- </w:t>
+      </w:r>
+      <w:proofErr w:type="spellStart"/>
+      <w:r>
+        <w:t>complete.cases</w:t>
+      </w:r>
+      <w:proofErr w:type="spellEnd"/>
+      <w:r>
+        <w:t>(info)</w:t>
+      </w:r>
+    </w:p>
+    <w:p>
+      <w:r>
+        <w:t xml:space="preserve">        </w:t>
+      </w:r>
+      <w:proofErr w:type="spellStart"/>
+      <w:proofErr w:type="gramStart"/>
+      <w:r>
+        <w:t>goodinf</w:t>
+      </w:r>
+      <w:proofErr w:type="spellEnd"/>
+      <w:proofErr w:type="gramEnd"/>
+      <w:r>
+        <w:t xml:space="preserve"> &lt;- info[good,]</w:t>
       </w:r>
     </w:p>
     <w:p>
@@ -656,12 +1327,57 @@
     </w:p>
     <w:p>
       <w:r>
-        <w:t xml:space="preserve">        a &lt;- goodinf[order(as.numeric(goodinf[,3]),goodinf[,1]),]</w:t>
-      </w:r>
-    </w:p>
-    <w:p>
-      <w:r>
-        <w:t xml:space="preserve">        print(a[1, 1])</w:t>
+        <w:t xml:space="preserve">        a &lt;- </w:t>
+      </w:r>
+      <w:proofErr w:type="spellStart"/>
+      <w:proofErr w:type="gramStart"/>
+      <w:r>
+        <w:t>goodinf</w:t>
+      </w:r>
+      <w:proofErr w:type="spellEnd"/>
+      <w:r>
+        <w:t>[</w:t>
+      </w:r>
+      <w:proofErr w:type="gramEnd"/>
+      <w:r>
+        <w:t>order(</w:t>
+      </w:r>
+      <w:proofErr w:type="spellStart"/>
+      <w:r>
+        <w:t>as.numeric</w:t>
+      </w:r>
+      <w:proofErr w:type="spellEnd"/>
+      <w:r>
+        <w:t>(</w:t>
+      </w:r>
+      <w:proofErr w:type="spellStart"/>
+      <w:r>
+        <w:t>goodinf</w:t>
+      </w:r>
+      <w:proofErr w:type="spellEnd"/>
+      <w:r>
+        <w:t>[,3]),</w:t>
+      </w:r>
+      <w:proofErr w:type="spellStart"/>
+      <w:r>
+        <w:t>goodinf</w:t>
+      </w:r>
+      <w:proofErr w:type="spellEnd"/>
+      <w:r>
+        <w:t>[,1]),]</w:t>
+      </w:r>
+    </w:p>
+    <w:p>
+      <w:r>
+        <w:t xml:space="preserve">        </w:t>
+      </w:r>
+      <w:proofErr w:type="gramStart"/>
+      <w:r>
+        <w:t>print(</w:t>
+      </w:r>
+      <w:proofErr w:type="gramEnd"/>
+      <w:r>
+        <w:t>a[1, 1])</w:t>
       </w:r>
     </w:p>
     <w:p>
@@ -691,7 +1407,15 @@
     </w:p>
     <w:p>
       <w:r>
-        <w:t xml:space="preserve">      stop("invalid state")</w:t>
+        <w:t xml:space="preserve">      </w:t>
+      </w:r>
+      <w:proofErr w:type="gramStart"/>
+      <w:r>
+        <w:t>stop(</w:t>
+      </w:r>
+      <w:proofErr w:type="gramEnd"/>
+      <w:r>
+        <w:t>"invalid state")</w:t>
       </w:r>
     </w:p>
     <w:p>
@@ -712,7 +1436,15 @@
     </w:p>
     <w:p>
       <w:r>
-        <w:t xml:space="preserve">    stop("invalid outcome")</w:t>
+        <w:t xml:space="preserve">    </w:t>
+      </w:r>
+      <w:proofErr w:type="gramStart"/>
+      <w:r>
+        <w:t>stop(</w:t>
+      </w:r>
+      <w:proofErr w:type="gramEnd"/>
+      <w:r>
+        <w:t>"invalid outcome")</w:t>
       </w:r>
     </w:p>
     <w:p>
@@ -722,7 +1454,28 @@
     </w:p>
     <w:p>
       <w:r>
-        <w:t xml:space="preserve">  ##print(str(mystate))</w:t>
+        <w:t xml:space="preserve">  ##</w:t>
+      </w:r>
+      <w:proofErr w:type="gramStart"/>
+      <w:r>
+        <w:t>print(</w:t>
+      </w:r>
+      <w:proofErr w:type="spellStart"/>
+      <w:proofErr w:type="gramEnd"/>
+      <w:r>
+        <w:t>str</w:t>
+      </w:r>
+      <w:proofErr w:type="spellEnd"/>
+      <w:r>
+        <w:t>(</w:t>
+      </w:r>
+      <w:proofErr w:type="spellStart"/>
+      <w:r>
+        <w:t>mystate</w:t>
+      </w:r>
+      <w:proofErr w:type="spellEnd"/>
+      <w:r>
+        <w:t>))</w:t>
       </w:r>
     </w:p>
     <w:p>
@@ -743,7 +1496,28 @@
     </w:p>
     <w:p>
       <w:r>
-        <w:t>Write a function called “rankhospital” that takes the state, outcome, and rank requested and gives back the hospital with the corresponding hospital with the given rate for that state.  For example, rankhospital(“MD”, “heart attack”, 5) will give back the 5</w:t>
+        <w:t>Write a function called “</w:t>
+      </w:r>
+      <w:proofErr w:type="spellStart"/>
+      <w:r>
+        <w:t>rankhospital</w:t>
+      </w:r>
+      <w:proofErr w:type="spellEnd"/>
+      <w:r>
+        <w:t xml:space="preserve">” that takes the state, outcome, and rank requested and gives back the hospital with the corresponding hospital with the given rate for that state.  For example, </w:t>
+      </w:r>
+      <w:proofErr w:type="spellStart"/>
+      <w:proofErr w:type="gramStart"/>
+      <w:r>
+        <w:t>rankhospital</w:t>
+      </w:r>
+      <w:proofErr w:type="spellEnd"/>
+      <w:r>
+        <w:t>(</w:t>
+      </w:r>
+      <w:proofErr w:type="gramEnd"/>
+      <w:r>
+        <w:t>“MD”, “heart attack”, 5) will give back the 5</w:t>
       </w:r>
       <w:r>
         <w:rPr>
@@ -775,8 +1549,23 @@
       </w:r>
     </w:p>
     <w:p>
-      <w:r>
-        <w:t>rankhospital &lt;- function(state, outcome, num = “best”){</w:t>
+      <w:proofErr w:type="spellStart"/>
+      <w:proofErr w:type="gramStart"/>
+      <w:r>
+        <w:t>rankhospital</w:t>
+      </w:r>
+      <w:proofErr w:type="spellEnd"/>
+      <w:proofErr w:type="gramEnd"/>
+      <w:r>
+        <w:t xml:space="preserve"> &lt;- function(state, outcome, </w:t>
+      </w:r>
+      <w:proofErr w:type="spellStart"/>
+      <w:r>
+        <w:t>num</w:t>
+      </w:r>
+      <w:proofErr w:type="spellEnd"/>
+      <w:r>
+        <w:t xml:space="preserve"> = “best”){</w:t>
       </w:r>
     </w:p>
     <w:p>
@@ -806,7 +1595,15 @@
     <w:p/>
     <w:p>
       <w:r>
-        <w:t>Notes:  This function can recycle must of the best function.  We’ll just add another parameter num = “best</w:t>
+        <w:t xml:space="preserve">Notes:  This function can recycle must of the best function.  We’ll just add another parameter </w:t>
+      </w:r>
+      <w:proofErr w:type="spellStart"/>
+      <w:r>
+        <w:t>num</w:t>
+      </w:r>
+      <w:proofErr w:type="spellEnd"/>
+      <w:r>
+        <w:t xml:space="preserve"> = “best</w:t>
       </w:r>
     </w:p>
     <w:p/>
@@ -820,7 +1617,21 @@
         <w:rPr>
           <w:b/>
         </w:rPr>
-        <w:t>Parameters: num = “best” must be either “best”, “worst” or a number</w:t>
+        <w:t xml:space="preserve">Parameters: </w:t>
+      </w:r>
+      <w:proofErr w:type="spellStart"/>
+      <w:r>
+        <w:rPr>
+          <w:b/>
+        </w:rPr>
+        <w:t>num</w:t>
+      </w:r>
+      <w:proofErr w:type="spellEnd"/>
+      <w:r>
+        <w:rPr>
+          <w:b/>
+        </w:rPr>
+        <w:t xml:space="preserve"> = “best” must be either “best”, “worst” or a number</w:t>
       </w:r>
     </w:p>
     <w:p>
@@ -834,7 +1645,15 @@
         <w:ind w:left="720"/>
       </w:pPr>
       <w:r>
-        <w:t xml:space="preserve">Let “goodinf” be the data frame cleaned of NA’s and containing the hospital, </w:t>
+        <w:t>Let “</w:t>
+      </w:r>
+      <w:proofErr w:type="spellStart"/>
+      <w:r>
+        <w:t>goodinf</w:t>
+      </w:r>
+      <w:proofErr w:type="spellEnd"/>
+      <w:r>
+        <w:t xml:space="preserve">” be the data frame cleaned of NA’s and containing the hospital, </w:t>
       </w:r>
       <w:r>
         <w:t xml:space="preserve">ordered by alphabetical, </w:t>
@@ -846,39 +1665,127 @@
     <w:p>
       <w:r>
         <w:tab/>
-        <w:t>Rank &lt;- c(1:nrow(goodinf))</w:t>
+        <w:t xml:space="preserve">Rank &lt;- </w:t>
+      </w:r>
+      <w:proofErr w:type="gramStart"/>
+      <w:r>
+        <w:t>c(</w:t>
+      </w:r>
+      <w:proofErr w:type="gramEnd"/>
+      <w:r>
+        <w:t>1:nrow(</w:t>
+      </w:r>
+      <w:proofErr w:type="spellStart"/>
+      <w:r>
+        <w:t>goodinf</w:t>
+      </w:r>
+      <w:proofErr w:type="spellEnd"/>
+      <w:r>
+        <w:t>))</w:t>
       </w:r>
     </w:p>
     <w:p>
       <w:r>
         <w:tab/>
-        <w:t>worst &lt;- length(rank)</w:t>
+      </w:r>
+      <w:proofErr w:type="gramStart"/>
+      <w:r>
+        <w:t>worst</w:t>
+      </w:r>
+      <w:proofErr w:type="gramEnd"/>
+      <w:r>
+        <w:t xml:space="preserve"> &lt;- length(rank)</w:t>
       </w:r>
     </w:p>
     <w:p>
       <w:r>
         <w:tab/>
-        <w:t>goodrank &lt;- cbind(goodinf, rank)</w:t>
+      </w:r>
+      <w:proofErr w:type="spellStart"/>
+      <w:proofErr w:type="gramStart"/>
+      <w:r>
+        <w:t>goodrank</w:t>
+      </w:r>
+      <w:proofErr w:type="spellEnd"/>
+      <w:proofErr w:type="gramEnd"/>
+      <w:r>
+        <w:t xml:space="preserve"> &lt;- </w:t>
+      </w:r>
+      <w:proofErr w:type="spellStart"/>
+      <w:r>
+        <w:t>cbind</w:t>
+      </w:r>
+      <w:proofErr w:type="spellEnd"/>
+      <w:r>
+        <w:t>(</w:t>
+      </w:r>
+      <w:proofErr w:type="spellStart"/>
+      <w:r>
+        <w:t>goodinf</w:t>
+      </w:r>
+      <w:proofErr w:type="spellEnd"/>
+      <w:r>
+        <w:t>, rank)</w:t>
       </w:r>
     </w:p>
     <w:p>
       <w:r>
         <w:tab/>
-        <w:t>if (num &gt; worst){</w:t>
+      </w:r>
+      <w:proofErr w:type="gramStart"/>
+      <w:r>
+        <w:t>if</w:t>
+      </w:r>
+      <w:proofErr w:type="gramEnd"/>
+      <w:r>
+        <w:t xml:space="preserve"> (</w:t>
+      </w:r>
+      <w:proofErr w:type="spellStart"/>
+      <w:r>
+        <w:t>num</w:t>
+      </w:r>
+      <w:proofErr w:type="spellEnd"/>
+      <w:r>
+        <w:t xml:space="preserve"> &gt; worst){</w:t>
       </w:r>
     </w:p>
     <w:p>
       <w:r>
         <w:tab/>
-        <w:t>print(“NA”)</w:t>
-      </w:r>
-    </w:p>
-    <w:p>
-      <w:r>
-        <w:t>} else {print(goodrank[</w:t>
-      </w:r>
-      <w:r>
-        <w:t>num, 1</w:t>
+      </w:r>
+      <w:proofErr w:type="gramStart"/>
+      <w:r>
+        <w:t>print(</w:t>
+      </w:r>
+      <w:proofErr w:type="gramEnd"/>
+      <w:r>
+        <w:t>“NA”)</w:t>
+      </w:r>
+    </w:p>
+    <w:p>
+      <w:r>
+        <w:t>} else {</w:t>
+      </w:r>
+      <w:proofErr w:type="gramStart"/>
+      <w:r>
+        <w:t>print(</w:t>
+      </w:r>
+      <w:proofErr w:type="spellStart"/>
+      <w:proofErr w:type="gramEnd"/>
+      <w:r>
+        <w:t>goodrank</w:t>
+      </w:r>
+      <w:proofErr w:type="spellEnd"/>
+      <w:r>
+        <w:t>[</w:t>
+      </w:r>
+      <w:proofErr w:type="spellStart"/>
+      <w:r>
+        <w:t>num</w:t>
+      </w:r>
+      <w:proofErr w:type="spellEnd"/>
+      <w:r>
+        <w:t>, 1</w:t>
       </w:r>
       <w:r>
         <w:t>])}</w:t>
@@ -899,8 +1806,23 @@
       </w:r>
     </w:p>
     <w:p>
-      <w:r>
-        <w:t>rankhospital &lt;- function(state, outcome, num = "best"){</w:t>
+      <w:proofErr w:type="spellStart"/>
+      <w:proofErr w:type="gramStart"/>
+      <w:r>
+        <w:t>rankhospital</w:t>
+      </w:r>
+      <w:proofErr w:type="spellEnd"/>
+      <w:proofErr w:type="gramEnd"/>
+      <w:r>
+        <w:t xml:space="preserve"> &lt;- function(state, outcome, </w:t>
+      </w:r>
+      <w:proofErr w:type="spellStart"/>
+      <w:r>
+        <w:t>num</w:t>
+      </w:r>
+      <w:proofErr w:type="spellEnd"/>
+      <w:r>
+        <w:t xml:space="preserve"> = "best"){</w:t>
       </w:r>
     </w:p>
     <w:p>
@@ -911,37 +1833,144 @@
     <w:p>
       <w:r>
         <w:lastRenderedPageBreak/>
-        <w:t xml:space="preserve">  mydata &lt;- read.csv("outcome-of-care-measures.csv", colClasses = "character", na.strings = c("Not Available"))</w:t>
-      </w:r>
-    </w:p>
-    <w:p>
-      <w:r>
-        <w:t xml:space="preserve">  allinfo &lt;- mydata[ ,c(2,7,11,17,23)]</w:t>
-      </w:r>
-    </w:p>
-    <w:p>
-      <w:r>
-        <w:t xml:space="preserve">  conditions &lt;- c("heart attack", "heart failure", "pneumonia")</w:t>
-      </w:r>
-    </w:p>
-    <w:p>
-      <w:r>
-        <w:t xml:space="preserve">  loc &lt;- as.vector(unique(mydata$State))</w:t>
-      </w:r>
-    </w:p>
-    <w:p>
-      <w:r>
-        <w:t xml:space="preserve">  if(num == "best"){num &lt;- 1}</w:t>
-      </w:r>
-    </w:p>
-    <w:p>
-      <w:r>
         <w:t xml:space="preserve">  </w:t>
       </w:r>
-    </w:p>
-    <w:p>
-      <w:r>
-        <w:t xml:space="preserve">  if(outcome %in% conditions){</w:t>
+      <w:proofErr w:type="spellStart"/>
+      <w:proofErr w:type="gramStart"/>
+      <w:r>
+        <w:t>mydata</w:t>
+      </w:r>
+      <w:proofErr w:type="spellEnd"/>
+      <w:proofErr w:type="gramEnd"/>
+      <w:r>
+        <w:t xml:space="preserve"> &lt;- read.csv("outcome-of-care-measures.csv", </w:t>
+      </w:r>
+      <w:proofErr w:type="spellStart"/>
+      <w:r>
+        <w:t>colClasses</w:t>
+      </w:r>
+      <w:proofErr w:type="spellEnd"/>
+      <w:r>
+        <w:t xml:space="preserve"> = "character", </w:t>
+      </w:r>
+      <w:proofErr w:type="spellStart"/>
+      <w:r>
+        <w:t>na.strings</w:t>
+      </w:r>
+      <w:proofErr w:type="spellEnd"/>
+      <w:r>
+        <w:t xml:space="preserve"> = c("Not Available"))</w:t>
+      </w:r>
+    </w:p>
+    <w:p>
+      <w:r>
+        <w:t xml:space="preserve">  </w:t>
+      </w:r>
+      <w:proofErr w:type="spellStart"/>
+      <w:proofErr w:type="gramStart"/>
+      <w:r>
+        <w:t>allinfo</w:t>
+      </w:r>
+      <w:proofErr w:type="spellEnd"/>
+      <w:proofErr w:type="gramEnd"/>
+      <w:r>
+        <w:t xml:space="preserve"> &lt;- </w:t>
+      </w:r>
+      <w:proofErr w:type="spellStart"/>
+      <w:r>
+        <w:t>mydata</w:t>
+      </w:r>
+      <w:proofErr w:type="spellEnd"/>
+      <w:r>
+        <w:t>[ ,c(2,7,11,17,23)]</w:t>
+      </w:r>
+    </w:p>
+    <w:p>
+      <w:r>
+        <w:t xml:space="preserve">  </w:t>
+      </w:r>
+      <w:proofErr w:type="gramStart"/>
+      <w:r>
+        <w:t>conditions</w:t>
+      </w:r>
+      <w:proofErr w:type="gramEnd"/>
+      <w:r>
+        <w:t xml:space="preserve"> &lt;- c("heart attack", "heart failure", "pneumonia")</w:t>
+      </w:r>
+    </w:p>
+    <w:p>
+      <w:r>
+        <w:t xml:space="preserve">  </w:t>
+      </w:r>
+      <w:proofErr w:type="spellStart"/>
+      <w:proofErr w:type="gramStart"/>
+      <w:r>
+        <w:t>loc</w:t>
+      </w:r>
+      <w:proofErr w:type="spellEnd"/>
+      <w:proofErr w:type="gramEnd"/>
+      <w:r>
+        <w:t xml:space="preserve"> &lt;- </w:t>
+      </w:r>
+      <w:proofErr w:type="spellStart"/>
+      <w:r>
+        <w:t>as.vector</w:t>
+      </w:r>
+      <w:proofErr w:type="spellEnd"/>
+      <w:r>
+        <w:t>(unique(</w:t>
+      </w:r>
+      <w:proofErr w:type="spellStart"/>
+      <w:r>
+        <w:t>mydata$State</w:t>
+      </w:r>
+      <w:proofErr w:type="spellEnd"/>
+      <w:r>
+        <w:t>))</w:t>
+      </w:r>
+    </w:p>
+    <w:p>
+      <w:r>
+        <w:t xml:space="preserve">  </w:t>
+      </w:r>
+      <w:proofErr w:type="gramStart"/>
+      <w:r>
+        <w:t>if(</w:t>
+      </w:r>
+      <w:proofErr w:type="spellStart"/>
+      <w:proofErr w:type="gramEnd"/>
+      <w:r>
+        <w:t>num</w:t>
+      </w:r>
+      <w:proofErr w:type="spellEnd"/>
+      <w:r>
+        <w:t xml:space="preserve"> == "best"){</w:t>
+      </w:r>
+      <w:proofErr w:type="spellStart"/>
+      <w:r>
+        <w:t>num</w:t>
+      </w:r>
+      <w:proofErr w:type="spellEnd"/>
+      <w:r>
+        <w:t xml:space="preserve"> &lt;- 1}</w:t>
+      </w:r>
+    </w:p>
+    <w:p>
+      <w:r>
+        <w:t xml:space="preserve">  </w:t>
+      </w:r>
+    </w:p>
+    <w:p>
+      <w:r>
+        <w:t xml:space="preserve">  </w:t>
+      </w:r>
+      <w:proofErr w:type="gramStart"/>
+      <w:r>
+        <w:t>if(</w:t>
+      </w:r>
+      <w:proofErr w:type="gramEnd"/>
+      <w:r>
+        <w:t>outcome %in% conditions){</w:t>
       </w:r>
     </w:p>
     <w:p>
@@ -956,7 +1985,23 @@
     </w:p>
     <w:p>
       <w:r>
-        <w:t xml:space="preserve">    if(state %in% loc){</w:t>
+        <w:t xml:space="preserve">    </w:t>
+      </w:r>
+      <w:proofErr w:type="gramStart"/>
+      <w:r>
+        <w:t>if(</w:t>
+      </w:r>
+      <w:proofErr w:type="gramEnd"/>
+      <w:r>
+        <w:t xml:space="preserve">state %in% </w:t>
+      </w:r>
+      <w:proofErr w:type="spellStart"/>
+      <w:r>
+        <w:t>loc</w:t>
+      </w:r>
+      <w:proofErr w:type="spellEnd"/>
+      <w:r>
+        <w:t>){</w:t>
       </w:r>
     </w:p>
     <w:p>
@@ -976,13 +2021,34 @@
     </w:p>
     <w:p>
       <w:r>
-        <w:t xml:space="preserve">      mystate &lt;- subset(allinfo, allinfo$State == state)</w:t>
-      </w:r>
-    </w:p>
-    <w:p>
-      <w:r>
         <w:t xml:space="preserve">      </w:t>
       </w:r>
+      <w:proofErr w:type="spellStart"/>
+      <w:proofErr w:type="gramStart"/>
+      <w:r>
+        <w:t>mystate</w:t>
+      </w:r>
+      <w:proofErr w:type="spellEnd"/>
+      <w:proofErr w:type="gramEnd"/>
+      <w:r>
+        <w:t xml:space="preserve"> &lt;- subset(</w:t>
+      </w:r>
+      <w:proofErr w:type="spellStart"/>
+      <w:r>
+        <w:t>allinfo</w:t>
+      </w:r>
+      <w:proofErr w:type="spellEnd"/>
+      <w:r>
+        <w:t xml:space="preserve">, </w:t>
+      </w:r>
+      <w:proofErr w:type="spellStart"/>
+      <w:r>
+        <w:t>allinfo$State</w:t>
+      </w:r>
+      <w:proofErr w:type="spellEnd"/>
+      <w:r>
+        <w:t xml:space="preserve"> == state)</w:t>
+      </w:r>
     </w:p>
     <w:p>
       <w:r>
@@ -991,32 +2057,95 @@
     </w:p>
     <w:p>
       <w:r>
+        <w:t xml:space="preserve">      </w:t>
+      </w:r>
+    </w:p>
+    <w:p>
+      <w:r>
         <w:t xml:space="preserve">      ##Now, create another if else loop to see if we can do something with the outcomes</w:t>
       </w:r>
     </w:p>
     <w:p>
       <w:r>
-        <w:t xml:space="preserve">      if(outcome == "heart attack"){</w:t>
-      </w:r>
-    </w:p>
-    <w:p>
-      <w:r>
-        <w:t xml:space="preserve">        ##create a dataframe of just the heart attack</w:t>
-      </w:r>
-    </w:p>
-    <w:p>
-      <w:r>
-        <w:t xml:space="preserve">        info &lt;- mystate[,c(1,2,3)]</w:t>
-      </w:r>
-    </w:p>
-    <w:p>
-      <w:r>
-        <w:t xml:space="preserve">        good &lt;- complete.cases(info)</w:t>
-      </w:r>
-    </w:p>
-    <w:p>
-      <w:r>
-        <w:t xml:space="preserve">        goodinf &lt;- info[good,]</w:t>
+        <w:t xml:space="preserve">      </w:t>
+      </w:r>
+      <w:proofErr w:type="gramStart"/>
+      <w:r>
+        <w:t>if(</w:t>
+      </w:r>
+      <w:proofErr w:type="gramEnd"/>
+      <w:r>
+        <w:t>outcome == "heart attack"){</w:t>
+      </w:r>
+    </w:p>
+    <w:p>
+      <w:r>
+        <w:t xml:space="preserve">        ##create a </w:t>
+      </w:r>
+      <w:proofErr w:type="spellStart"/>
+      <w:r>
+        <w:t>dataframe</w:t>
+      </w:r>
+      <w:proofErr w:type="spellEnd"/>
+      <w:r>
+        <w:t xml:space="preserve"> of just the heart attack</w:t>
+      </w:r>
+    </w:p>
+    <w:p>
+      <w:r>
+        <w:t xml:space="preserve">        </w:t>
+      </w:r>
+      <w:proofErr w:type="gramStart"/>
+      <w:r>
+        <w:t>info</w:t>
+      </w:r>
+      <w:proofErr w:type="gramEnd"/>
+      <w:r>
+        <w:t xml:space="preserve"> &lt;- </w:t>
+      </w:r>
+      <w:proofErr w:type="spellStart"/>
+      <w:r>
+        <w:t>mystate</w:t>
+      </w:r>
+      <w:proofErr w:type="spellEnd"/>
+      <w:r>
+        <w:t>[,c(1,2,3)]</w:t>
+      </w:r>
+    </w:p>
+    <w:p>
+      <w:r>
+        <w:t xml:space="preserve">        </w:t>
+      </w:r>
+      <w:proofErr w:type="gramStart"/>
+      <w:r>
+        <w:t>good</w:t>
+      </w:r>
+      <w:proofErr w:type="gramEnd"/>
+      <w:r>
+        <w:t xml:space="preserve"> &lt;- </w:t>
+      </w:r>
+      <w:proofErr w:type="spellStart"/>
+      <w:r>
+        <w:t>complete.cases</w:t>
+      </w:r>
+      <w:proofErr w:type="spellEnd"/>
+      <w:r>
+        <w:t>(info)</w:t>
+      </w:r>
+    </w:p>
+    <w:p>
+      <w:r>
+        <w:t xml:space="preserve">        </w:t>
+      </w:r>
+      <w:proofErr w:type="spellStart"/>
+      <w:proofErr w:type="gramStart"/>
+      <w:r>
+        <w:t>goodinf</w:t>
+      </w:r>
+      <w:proofErr w:type="spellEnd"/>
+      <w:proofErr w:type="gramEnd"/>
+      <w:r>
+        <w:t xml:space="preserve"> &lt;- info[good,]</w:t>
       </w:r>
     </w:p>
     <w:p>
@@ -1026,48 +2155,182 @@
     </w:p>
     <w:p>
       <w:r>
-        <w:t xml:space="preserve">        a &lt;- goodinf[order(as.numeric(goodinf[,3]),goodinf[,1]),]</w:t>
-      </w:r>
-    </w:p>
-    <w:p>
-      <w:r>
-        <w:t xml:space="preserve">        rank &lt;- c(1:nrow(a))</w:t>
-      </w:r>
-    </w:p>
-    <w:p>
-      <w:r>
-        <w:t xml:space="preserve">        w &lt;- length(rank)</w:t>
-      </w:r>
-    </w:p>
-    <w:p>
-      <w:r>
-        <w:t xml:space="preserve">        if(num == "worst"){num &lt;- w}</w:t>
-      </w:r>
-    </w:p>
-    <w:p>
-      <w:r>
-        <w:t xml:space="preserve">        goodrank &lt;- cbind(a, rank)</w:t>
-      </w:r>
-    </w:p>
-    <w:p>
-      <w:r>
-        <w:t xml:space="preserve">        if(num &gt; w){</w:t>
-      </w:r>
-    </w:p>
-    <w:p>
-      <w:r>
-        <w:t xml:space="preserve">          print("NA")</w:t>
-      </w:r>
-    </w:p>
-    <w:p>
-      <w:r>
-        <w:t xml:space="preserve">        }else{</w:t>
+        <w:t xml:space="preserve">        a &lt;- </w:t>
+      </w:r>
+      <w:proofErr w:type="spellStart"/>
+      <w:proofErr w:type="gramStart"/>
+      <w:r>
+        <w:t>goodinf</w:t>
+      </w:r>
+      <w:proofErr w:type="spellEnd"/>
+      <w:r>
+        <w:t>[</w:t>
+      </w:r>
+      <w:proofErr w:type="gramEnd"/>
+      <w:r>
+        <w:t>order(</w:t>
+      </w:r>
+      <w:proofErr w:type="spellStart"/>
+      <w:r>
+        <w:t>as.numeric</w:t>
+      </w:r>
+      <w:proofErr w:type="spellEnd"/>
+      <w:r>
+        <w:t>(</w:t>
+      </w:r>
+      <w:proofErr w:type="spellStart"/>
+      <w:r>
+        <w:t>goodinf</w:t>
+      </w:r>
+      <w:proofErr w:type="spellEnd"/>
+      <w:r>
+        <w:t>[,3]),</w:t>
+      </w:r>
+      <w:proofErr w:type="spellStart"/>
+      <w:r>
+        <w:t>goodinf</w:t>
+      </w:r>
+      <w:proofErr w:type="spellEnd"/>
+      <w:r>
+        <w:t>[,1]),]</w:t>
+      </w:r>
+    </w:p>
+    <w:p>
+      <w:r>
+        <w:t xml:space="preserve">        </w:t>
+      </w:r>
+      <w:proofErr w:type="gramStart"/>
+      <w:r>
+        <w:t>rank</w:t>
+      </w:r>
+      <w:proofErr w:type="gramEnd"/>
+      <w:r>
+        <w:t xml:space="preserve"> &lt;- c(1:nrow(a))</w:t>
+      </w:r>
+    </w:p>
+    <w:p>
+      <w:r>
+        <w:t xml:space="preserve">        w &lt;- </w:t>
+      </w:r>
+      <w:proofErr w:type="gramStart"/>
+      <w:r>
+        <w:t>length(</w:t>
+      </w:r>
+      <w:proofErr w:type="gramEnd"/>
+      <w:r>
+        <w:t>rank)</w:t>
+      </w:r>
+    </w:p>
+    <w:p>
+      <w:r>
+        <w:t xml:space="preserve">        </w:t>
+      </w:r>
+      <w:proofErr w:type="gramStart"/>
+      <w:r>
+        <w:t>if(</w:t>
+      </w:r>
+      <w:proofErr w:type="spellStart"/>
+      <w:proofErr w:type="gramEnd"/>
+      <w:r>
+        <w:t>num</w:t>
+      </w:r>
+      <w:proofErr w:type="spellEnd"/>
+      <w:r>
+        <w:t xml:space="preserve"> == "worst"){</w:t>
+      </w:r>
+      <w:proofErr w:type="spellStart"/>
+      <w:r>
+        <w:t>num</w:t>
+      </w:r>
+      <w:proofErr w:type="spellEnd"/>
+      <w:r>
+        <w:t xml:space="preserve"> &lt;- w}</w:t>
+      </w:r>
+    </w:p>
+    <w:p>
+      <w:r>
+        <w:t xml:space="preserve">        </w:t>
+      </w:r>
+      <w:proofErr w:type="spellStart"/>
+      <w:proofErr w:type="gramStart"/>
+      <w:r>
+        <w:t>goodrank</w:t>
+      </w:r>
+      <w:proofErr w:type="spellEnd"/>
+      <w:proofErr w:type="gramEnd"/>
+      <w:r>
+        <w:t xml:space="preserve"> &lt;- </w:t>
+      </w:r>
+      <w:proofErr w:type="spellStart"/>
+      <w:r>
+        <w:t>cbind</w:t>
+      </w:r>
+      <w:proofErr w:type="spellEnd"/>
+      <w:r>
+        <w:t>(a, rank)</w:t>
+      </w:r>
+    </w:p>
+    <w:p>
+      <w:r>
+        <w:t xml:space="preserve">        </w:t>
+      </w:r>
+      <w:proofErr w:type="gramStart"/>
+      <w:r>
+        <w:t>if(</w:t>
+      </w:r>
+      <w:proofErr w:type="spellStart"/>
+      <w:proofErr w:type="gramEnd"/>
+      <w:r>
+        <w:t>num</w:t>
+      </w:r>
+      <w:proofErr w:type="spellEnd"/>
+      <w:r>
+        <w:t xml:space="preserve"> &gt; w){</w:t>
+      </w:r>
+    </w:p>
+    <w:p>
+      <w:r>
+        <w:t xml:space="preserve">          </w:t>
+      </w:r>
+      <w:proofErr w:type="gramStart"/>
+      <w:r>
+        <w:t>print(</w:t>
+      </w:r>
+      <w:proofErr w:type="gramEnd"/>
+      <w:r>
+        <w:t>"NA")</w:t>
+      </w:r>
+    </w:p>
+    <w:p>
+      <w:r>
+        <w:t xml:space="preserve">        </w:t>
+      </w:r>
+      <w:proofErr w:type="gramStart"/>
+      <w:r>
+        <w:t>}else</w:t>
+      </w:r>
+      <w:proofErr w:type="gramEnd"/>
+      <w:r>
+        <w:t>{</w:t>
       </w:r>
     </w:p>
     <w:p>
       <w:r>
         <w:lastRenderedPageBreak/>
-        <w:t xml:space="preserve">          print(goodrank[num,1])</w:t>
+        <w:t xml:space="preserve">          </w:t>
+      </w:r>
+      <w:proofErr w:type="gramStart"/>
+      <w:r>
+        <w:t>print(</w:t>
+      </w:r>
+      <w:proofErr w:type="spellStart"/>
+      <w:proofErr w:type="gramEnd"/>
+      <w:r>
+        <w:t>goodrank</w:t>
+      </w:r>
+      <w:proofErr w:type="spellEnd"/>
+      <w:r>
+        <w:t>[num,1])</w:t>
       </w:r>
     </w:p>
     <w:p>
@@ -1082,22 +2345,72 @@
     </w:p>
     <w:p>
       <w:r>
-        <w:t xml:space="preserve">      }else if(outcome == "heart failure"){</w:t>
-      </w:r>
-    </w:p>
-    <w:p>
-      <w:r>
-        <w:t xml:space="preserve">        info &lt;- mystate[,c(1,2,4)]</w:t>
-      </w:r>
-    </w:p>
-    <w:p>
-      <w:r>
-        <w:t xml:space="preserve">        good &lt;- complete.cases(info)</w:t>
-      </w:r>
-    </w:p>
-    <w:p>
-      <w:r>
-        <w:t xml:space="preserve">        goodinf &lt;- info[good,]</w:t>
+        <w:t xml:space="preserve">      </w:t>
+      </w:r>
+      <w:proofErr w:type="gramStart"/>
+      <w:r>
+        <w:t>}else</w:t>
+      </w:r>
+      <w:proofErr w:type="gramEnd"/>
+      <w:r>
+        <w:t xml:space="preserve"> if(outcome == "heart failure"){</w:t>
+      </w:r>
+    </w:p>
+    <w:p>
+      <w:r>
+        <w:t xml:space="preserve">        </w:t>
+      </w:r>
+      <w:proofErr w:type="gramStart"/>
+      <w:r>
+        <w:t>info</w:t>
+      </w:r>
+      <w:proofErr w:type="gramEnd"/>
+      <w:r>
+        <w:t xml:space="preserve"> &lt;- </w:t>
+      </w:r>
+      <w:proofErr w:type="spellStart"/>
+      <w:r>
+        <w:t>mystate</w:t>
+      </w:r>
+      <w:proofErr w:type="spellEnd"/>
+      <w:r>
+        <w:t>[,c(1,2,4)]</w:t>
+      </w:r>
+    </w:p>
+    <w:p>
+      <w:r>
+        <w:t xml:space="preserve">        </w:t>
+      </w:r>
+      <w:proofErr w:type="gramStart"/>
+      <w:r>
+        <w:t>good</w:t>
+      </w:r>
+      <w:proofErr w:type="gramEnd"/>
+      <w:r>
+        <w:t xml:space="preserve"> &lt;- </w:t>
+      </w:r>
+      <w:proofErr w:type="spellStart"/>
+      <w:r>
+        <w:t>complete.cases</w:t>
+      </w:r>
+      <w:proofErr w:type="spellEnd"/>
+      <w:r>
+        <w:t>(info)</w:t>
+      </w:r>
+    </w:p>
+    <w:p>
+      <w:r>
+        <w:t xml:space="preserve">        </w:t>
+      </w:r>
+      <w:proofErr w:type="spellStart"/>
+      <w:proofErr w:type="gramStart"/>
+      <w:r>
+        <w:t>goodinf</w:t>
+      </w:r>
+      <w:proofErr w:type="spellEnd"/>
+      <w:proofErr w:type="gramEnd"/>
+      <w:r>
+        <w:t xml:space="preserve"> &lt;- info[good,]</w:t>
       </w:r>
     </w:p>
     <w:p>
@@ -1107,47 +2420,181 @@
     </w:p>
     <w:p>
       <w:r>
-        <w:t xml:space="preserve">        a &lt;- goodinf[order(as.numeric(goodinf[,3]),goodinf[,1]),]</w:t>
-      </w:r>
-    </w:p>
-    <w:p>
-      <w:r>
-        <w:t xml:space="preserve">        rank &lt;- c(1:nrow(a))</w:t>
-      </w:r>
-    </w:p>
-    <w:p>
-      <w:r>
-        <w:t xml:space="preserve">        w &lt;- length(rank)</w:t>
-      </w:r>
-    </w:p>
-    <w:p>
-      <w:r>
-        <w:t xml:space="preserve">        if(num == "worst"){num &lt;- w}</w:t>
-      </w:r>
-    </w:p>
-    <w:p>
-      <w:r>
-        <w:t xml:space="preserve">        goodrank &lt;- cbind(a, rank)</w:t>
-      </w:r>
-    </w:p>
-    <w:p>
-      <w:r>
-        <w:t xml:space="preserve">        if(num &gt; w){</w:t>
-      </w:r>
-    </w:p>
-    <w:p>
-      <w:r>
-        <w:t xml:space="preserve">          print("NA")</w:t>
-      </w:r>
-    </w:p>
-    <w:p>
-      <w:r>
-        <w:t xml:space="preserve">        }else{</w:t>
-      </w:r>
-    </w:p>
-    <w:p>
-      <w:r>
-        <w:t xml:space="preserve">          print(goodrank[num,1])</w:t>
+        <w:t xml:space="preserve">        a &lt;- </w:t>
+      </w:r>
+      <w:proofErr w:type="spellStart"/>
+      <w:proofErr w:type="gramStart"/>
+      <w:r>
+        <w:t>goodinf</w:t>
+      </w:r>
+      <w:proofErr w:type="spellEnd"/>
+      <w:r>
+        <w:t>[</w:t>
+      </w:r>
+      <w:proofErr w:type="gramEnd"/>
+      <w:r>
+        <w:t>order(</w:t>
+      </w:r>
+      <w:proofErr w:type="spellStart"/>
+      <w:r>
+        <w:t>as.numeric</w:t>
+      </w:r>
+      <w:proofErr w:type="spellEnd"/>
+      <w:r>
+        <w:t>(</w:t>
+      </w:r>
+      <w:proofErr w:type="spellStart"/>
+      <w:r>
+        <w:t>goodinf</w:t>
+      </w:r>
+      <w:proofErr w:type="spellEnd"/>
+      <w:r>
+        <w:t>[,3]),</w:t>
+      </w:r>
+      <w:proofErr w:type="spellStart"/>
+      <w:r>
+        <w:t>goodinf</w:t>
+      </w:r>
+      <w:proofErr w:type="spellEnd"/>
+      <w:r>
+        <w:t>[,1]),]</w:t>
+      </w:r>
+    </w:p>
+    <w:p>
+      <w:r>
+        <w:t xml:space="preserve">        </w:t>
+      </w:r>
+      <w:proofErr w:type="gramStart"/>
+      <w:r>
+        <w:t>rank</w:t>
+      </w:r>
+      <w:proofErr w:type="gramEnd"/>
+      <w:r>
+        <w:t xml:space="preserve"> &lt;- c(1:nrow(a))</w:t>
+      </w:r>
+    </w:p>
+    <w:p>
+      <w:r>
+        <w:t xml:space="preserve">        w &lt;- </w:t>
+      </w:r>
+      <w:proofErr w:type="gramStart"/>
+      <w:r>
+        <w:t>length(</w:t>
+      </w:r>
+      <w:proofErr w:type="gramEnd"/>
+      <w:r>
+        <w:t>rank)</w:t>
+      </w:r>
+    </w:p>
+    <w:p>
+      <w:r>
+        <w:t xml:space="preserve">        </w:t>
+      </w:r>
+      <w:proofErr w:type="gramStart"/>
+      <w:r>
+        <w:t>if(</w:t>
+      </w:r>
+      <w:proofErr w:type="spellStart"/>
+      <w:proofErr w:type="gramEnd"/>
+      <w:r>
+        <w:t>num</w:t>
+      </w:r>
+      <w:proofErr w:type="spellEnd"/>
+      <w:r>
+        <w:t xml:space="preserve"> == "worst"){</w:t>
+      </w:r>
+      <w:proofErr w:type="spellStart"/>
+      <w:r>
+        <w:t>num</w:t>
+      </w:r>
+      <w:proofErr w:type="spellEnd"/>
+      <w:r>
+        <w:t xml:space="preserve"> &lt;- w}</w:t>
+      </w:r>
+    </w:p>
+    <w:p>
+      <w:r>
+        <w:t xml:space="preserve">        </w:t>
+      </w:r>
+      <w:proofErr w:type="spellStart"/>
+      <w:proofErr w:type="gramStart"/>
+      <w:r>
+        <w:t>goodrank</w:t>
+      </w:r>
+      <w:proofErr w:type="spellEnd"/>
+      <w:proofErr w:type="gramEnd"/>
+      <w:r>
+        <w:t xml:space="preserve"> &lt;- </w:t>
+      </w:r>
+      <w:proofErr w:type="spellStart"/>
+      <w:r>
+        <w:t>cbind</w:t>
+      </w:r>
+      <w:proofErr w:type="spellEnd"/>
+      <w:r>
+        <w:t>(a, rank)</w:t>
+      </w:r>
+    </w:p>
+    <w:p>
+      <w:r>
+        <w:t xml:space="preserve">        </w:t>
+      </w:r>
+      <w:proofErr w:type="gramStart"/>
+      <w:r>
+        <w:t>if(</w:t>
+      </w:r>
+      <w:proofErr w:type="spellStart"/>
+      <w:proofErr w:type="gramEnd"/>
+      <w:r>
+        <w:t>num</w:t>
+      </w:r>
+      <w:proofErr w:type="spellEnd"/>
+      <w:r>
+        <w:t xml:space="preserve"> &gt; w){</w:t>
+      </w:r>
+    </w:p>
+    <w:p>
+      <w:r>
+        <w:t xml:space="preserve">          </w:t>
+      </w:r>
+      <w:proofErr w:type="gramStart"/>
+      <w:r>
+        <w:t>print(</w:t>
+      </w:r>
+      <w:proofErr w:type="gramEnd"/>
+      <w:r>
+        <w:t>"NA")</w:t>
+      </w:r>
+    </w:p>
+    <w:p>
+      <w:r>
+        <w:t xml:space="preserve">        </w:t>
+      </w:r>
+      <w:proofErr w:type="gramStart"/>
+      <w:r>
+        <w:t>}else</w:t>
+      </w:r>
+      <w:proofErr w:type="gramEnd"/>
+      <w:r>
+        <w:t>{</w:t>
+      </w:r>
+    </w:p>
+    <w:p>
+      <w:r>
+        <w:t xml:space="preserve">          </w:t>
+      </w:r>
+      <w:proofErr w:type="gramStart"/>
+      <w:r>
+        <w:t>print(</w:t>
+      </w:r>
+      <w:proofErr w:type="spellStart"/>
+      <w:proofErr w:type="gramEnd"/>
+      <w:r>
+        <w:t>goodrank</w:t>
+      </w:r>
+      <w:proofErr w:type="spellEnd"/>
+      <w:r>
+        <w:t>[num,1])</w:t>
       </w:r>
     </w:p>
     <w:p>
@@ -1162,22 +2609,72 @@
     </w:p>
     <w:p>
       <w:r>
-        <w:t xml:space="preserve">      }else if(outcome == "pneumonia"){</w:t>
-      </w:r>
-    </w:p>
-    <w:p>
-      <w:r>
-        <w:t xml:space="preserve">        info &lt;- mystate[,c(1,2,5)]</w:t>
-      </w:r>
-    </w:p>
-    <w:p>
-      <w:r>
-        <w:t xml:space="preserve">        good &lt;- complete.cases(info)</w:t>
-      </w:r>
-    </w:p>
-    <w:p>
-      <w:r>
-        <w:t xml:space="preserve">        goodinf &lt;- info[good,]</w:t>
+        <w:t xml:space="preserve">      </w:t>
+      </w:r>
+      <w:proofErr w:type="gramStart"/>
+      <w:r>
+        <w:t>}else</w:t>
+      </w:r>
+      <w:proofErr w:type="gramEnd"/>
+      <w:r>
+        <w:t xml:space="preserve"> if(outcome == "pneumonia"){</w:t>
+      </w:r>
+    </w:p>
+    <w:p>
+      <w:r>
+        <w:t xml:space="preserve">        </w:t>
+      </w:r>
+      <w:proofErr w:type="gramStart"/>
+      <w:r>
+        <w:t>info</w:t>
+      </w:r>
+      <w:proofErr w:type="gramEnd"/>
+      <w:r>
+        <w:t xml:space="preserve"> &lt;- </w:t>
+      </w:r>
+      <w:proofErr w:type="spellStart"/>
+      <w:r>
+        <w:t>mystate</w:t>
+      </w:r>
+      <w:proofErr w:type="spellEnd"/>
+      <w:r>
+        <w:t>[,c(1,2,5)]</w:t>
+      </w:r>
+    </w:p>
+    <w:p>
+      <w:r>
+        <w:t xml:space="preserve">        </w:t>
+      </w:r>
+      <w:proofErr w:type="gramStart"/>
+      <w:r>
+        <w:t>good</w:t>
+      </w:r>
+      <w:proofErr w:type="gramEnd"/>
+      <w:r>
+        <w:t xml:space="preserve"> &lt;- </w:t>
+      </w:r>
+      <w:proofErr w:type="spellStart"/>
+      <w:r>
+        <w:t>complete.cases</w:t>
+      </w:r>
+      <w:proofErr w:type="spellEnd"/>
+      <w:r>
+        <w:t>(info)</w:t>
+      </w:r>
+    </w:p>
+    <w:p>
+      <w:r>
+        <w:t xml:space="preserve">        </w:t>
+      </w:r>
+      <w:proofErr w:type="spellStart"/>
+      <w:proofErr w:type="gramStart"/>
+      <w:r>
+        <w:t>goodinf</w:t>
+      </w:r>
+      <w:proofErr w:type="spellEnd"/>
+      <w:proofErr w:type="gramEnd"/>
+      <w:r>
+        <w:t xml:space="preserve"> &lt;- info[good,]</w:t>
       </w:r>
     </w:p>
     <w:p>
@@ -1187,48 +2684,182 @@
     </w:p>
     <w:p>
       <w:r>
-        <w:t xml:space="preserve">        a &lt;- goodinf[order(as.numeric(goodinf[,3]),goodinf[,1]),]</w:t>
-      </w:r>
-    </w:p>
-    <w:p>
-      <w:r>
-        <w:t xml:space="preserve">        rank &lt;- c(1:nrow(a))</w:t>
-      </w:r>
-    </w:p>
-    <w:p>
-      <w:r>
-        <w:t xml:space="preserve">        w &lt;- length(rank)</w:t>
-      </w:r>
-    </w:p>
-    <w:p>
-      <w:r>
-        <w:t xml:space="preserve">        if(num == "worst"){num &lt;- w}</w:t>
-      </w:r>
-    </w:p>
-    <w:p>
-      <w:r>
-        <w:t xml:space="preserve">        goodrank &lt;- cbind(a, rank)</w:t>
-      </w:r>
-    </w:p>
-    <w:p>
-      <w:r>
-        <w:t xml:space="preserve">        if(num &gt; w){</w:t>
-      </w:r>
-    </w:p>
-    <w:p>
-      <w:r>
-        <w:t xml:space="preserve">          print("NA")</w:t>
+        <w:t xml:space="preserve">        a &lt;- </w:t>
+      </w:r>
+      <w:proofErr w:type="spellStart"/>
+      <w:proofErr w:type="gramStart"/>
+      <w:r>
+        <w:t>goodinf</w:t>
+      </w:r>
+      <w:proofErr w:type="spellEnd"/>
+      <w:r>
+        <w:t>[</w:t>
+      </w:r>
+      <w:proofErr w:type="gramEnd"/>
+      <w:r>
+        <w:t>order(</w:t>
+      </w:r>
+      <w:proofErr w:type="spellStart"/>
+      <w:r>
+        <w:t>as.numeric</w:t>
+      </w:r>
+      <w:proofErr w:type="spellEnd"/>
+      <w:r>
+        <w:t>(</w:t>
+      </w:r>
+      <w:proofErr w:type="spellStart"/>
+      <w:r>
+        <w:t>goodinf</w:t>
+      </w:r>
+      <w:proofErr w:type="spellEnd"/>
+      <w:r>
+        <w:t>[,3]),</w:t>
+      </w:r>
+      <w:proofErr w:type="spellStart"/>
+      <w:r>
+        <w:t>goodinf</w:t>
+      </w:r>
+      <w:proofErr w:type="spellEnd"/>
+      <w:r>
+        <w:t>[,1]),]</w:t>
+      </w:r>
+    </w:p>
+    <w:p>
+      <w:r>
+        <w:t xml:space="preserve">        </w:t>
+      </w:r>
+      <w:proofErr w:type="gramStart"/>
+      <w:r>
+        <w:t>rank</w:t>
+      </w:r>
+      <w:proofErr w:type="gramEnd"/>
+      <w:r>
+        <w:t xml:space="preserve"> &lt;- c(1:nrow(a))</w:t>
+      </w:r>
+    </w:p>
+    <w:p>
+      <w:r>
+        <w:t xml:space="preserve">        w &lt;- </w:t>
+      </w:r>
+      <w:proofErr w:type="gramStart"/>
+      <w:r>
+        <w:t>length(</w:t>
+      </w:r>
+      <w:proofErr w:type="gramEnd"/>
+      <w:r>
+        <w:t>rank)</w:t>
+      </w:r>
+    </w:p>
+    <w:p>
+      <w:r>
+        <w:t xml:space="preserve">        </w:t>
+      </w:r>
+      <w:proofErr w:type="gramStart"/>
+      <w:r>
+        <w:t>if(</w:t>
+      </w:r>
+      <w:proofErr w:type="spellStart"/>
+      <w:proofErr w:type="gramEnd"/>
+      <w:r>
+        <w:t>num</w:t>
+      </w:r>
+      <w:proofErr w:type="spellEnd"/>
+      <w:r>
+        <w:t xml:space="preserve"> == "worst"){</w:t>
+      </w:r>
+      <w:proofErr w:type="spellStart"/>
+      <w:r>
+        <w:t>num</w:t>
+      </w:r>
+      <w:proofErr w:type="spellEnd"/>
+      <w:r>
+        <w:t xml:space="preserve"> &lt;- w}</w:t>
+      </w:r>
+    </w:p>
+    <w:p>
+      <w:r>
+        <w:t xml:space="preserve">        </w:t>
+      </w:r>
+      <w:proofErr w:type="spellStart"/>
+      <w:proofErr w:type="gramStart"/>
+      <w:r>
+        <w:t>goodrank</w:t>
+      </w:r>
+      <w:proofErr w:type="spellEnd"/>
+      <w:proofErr w:type="gramEnd"/>
+      <w:r>
+        <w:t xml:space="preserve"> &lt;- </w:t>
+      </w:r>
+      <w:proofErr w:type="spellStart"/>
+      <w:r>
+        <w:t>cbind</w:t>
+      </w:r>
+      <w:proofErr w:type="spellEnd"/>
+      <w:r>
+        <w:t>(a, rank)</w:t>
+      </w:r>
+    </w:p>
+    <w:p>
+      <w:r>
+        <w:t xml:space="preserve">        </w:t>
+      </w:r>
+      <w:proofErr w:type="gramStart"/>
+      <w:r>
+        <w:t>if(</w:t>
+      </w:r>
+      <w:proofErr w:type="spellStart"/>
+      <w:proofErr w:type="gramEnd"/>
+      <w:r>
+        <w:t>num</w:t>
+      </w:r>
+      <w:proofErr w:type="spellEnd"/>
+      <w:r>
+        <w:t xml:space="preserve"> &gt; w){</w:t>
+      </w:r>
+    </w:p>
+    <w:p>
+      <w:r>
+        <w:t xml:space="preserve">          </w:t>
+      </w:r>
+      <w:proofErr w:type="gramStart"/>
+      <w:r>
+        <w:t>print(</w:t>
+      </w:r>
+      <w:proofErr w:type="gramEnd"/>
+      <w:r>
+        <w:t>"NA")</w:t>
       </w:r>
     </w:p>
     <w:p>
       <w:r>
         <w:lastRenderedPageBreak/>
-        <w:t xml:space="preserve">        }else{</w:t>
-      </w:r>
-    </w:p>
-    <w:p>
-      <w:r>
-        <w:t xml:space="preserve">          print(goodrank[num,1])</w:t>
+        <w:t xml:space="preserve">        </w:t>
+      </w:r>
+      <w:proofErr w:type="gramStart"/>
+      <w:r>
+        <w:t>}else</w:t>
+      </w:r>
+      <w:proofErr w:type="gramEnd"/>
+      <w:r>
+        <w:t>{</w:t>
+      </w:r>
+    </w:p>
+    <w:p>
+      <w:r>
+        <w:t xml:space="preserve">          </w:t>
+      </w:r>
+      <w:proofErr w:type="gramStart"/>
+      <w:r>
+        <w:t>print(</w:t>
+      </w:r>
+      <w:proofErr w:type="spellStart"/>
+      <w:proofErr w:type="gramEnd"/>
+      <w:r>
+        <w:t>goodrank</w:t>
+      </w:r>
+      <w:proofErr w:type="spellEnd"/>
+      <w:r>
+        <w:t>[num,1])</w:t>
       </w:r>
     </w:p>
     <w:p>
@@ -1263,7 +2894,15 @@
     </w:p>
     <w:p>
       <w:r>
-        <w:t xml:space="preserve">      stop("invalid state")</w:t>
+        <w:t xml:space="preserve">      </w:t>
+      </w:r>
+      <w:proofErr w:type="gramStart"/>
+      <w:r>
+        <w:t>stop(</w:t>
+      </w:r>
+      <w:proofErr w:type="gramEnd"/>
+      <w:r>
+        <w:t>"invalid state")</w:t>
       </w:r>
     </w:p>
     <w:p>
@@ -1283,7 +2922,15 @@
     </w:p>
     <w:p>
       <w:r>
-        <w:t xml:space="preserve">    stop("invalid outcome")</w:t>
+        <w:t xml:space="preserve">    </w:t>
+      </w:r>
+      <w:proofErr w:type="gramStart"/>
+      <w:r>
+        <w:t>stop(</w:t>
+      </w:r>
+      <w:proofErr w:type="gramEnd"/>
+      <w:r>
+        <w:t>"invalid outcome")</w:t>
       </w:r>
     </w:p>
     <w:p>
@@ -1293,7 +2940,28 @@
     </w:p>
     <w:p>
       <w:r>
-        <w:t xml:space="preserve">  ##print(str(mystate))</w:t>
+        <w:t xml:space="preserve">  ##</w:t>
+      </w:r>
+      <w:proofErr w:type="gramStart"/>
+      <w:r>
+        <w:t>print(</w:t>
+      </w:r>
+      <w:proofErr w:type="spellStart"/>
+      <w:proofErr w:type="gramEnd"/>
+      <w:r>
+        <w:t>str</w:t>
+      </w:r>
+      <w:proofErr w:type="spellEnd"/>
+      <w:r>
+        <w:t>(</w:t>
+      </w:r>
+      <w:proofErr w:type="spellStart"/>
+      <w:r>
+        <w:t>mystate</w:t>
+      </w:r>
+      <w:proofErr w:type="spellEnd"/>
+      <w:r>
+        <w:t>))</w:t>
       </w:r>
     </w:p>
     <w:p>
@@ -1301,11 +2969,800 @@
         <w:t>}</w:t>
       </w:r>
     </w:p>
+    <w:p>
+      <w:r>
+        <w:br w:type="page"/>
+      </w:r>
+    </w:p>
+    <w:p>
+      <w:pPr>
+        <w:rPr>
+          <w:b/>
+        </w:rPr>
+      </w:pPr>
+      <w:r>
+        <w:rPr>
+          <w:b/>
+          <w:sz w:val="22"/>
+        </w:rPr>
+        <w:lastRenderedPageBreak/>
+        <w:t>Part 4 - Ranking Hospitals in all States</w:t>
+      </w:r>
+    </w:p>
+    <w:p>
+      <w:pPr>
+        <w:rPr>
+          <w:b/>
+        </w:rPr>
+      </w:pPr>
+      <w:r>
+        <w:rPr>
+          <w:b/>
+        </w:rPr>
+        <w:t>Summary:</w:t>
+      </w:r>
+    </w:p>
+    <w:p>
+      <w:r>
+        <w:t>Write a function called “</w:t>
+      </w:r>
+      <w:proofErr w:type="spellStart"/>
+      <w:r>
+        <w:t>rankall</w:t>
+      </w:r>
+      <w:proofErr w:type="spellEnd"/>
+      <w:r>
+        <w:t>” that takes the argument “outcome” and the hospital ranking number “</w:t>
+      </w:r>
+      <w:proofErr w:type="spellStart"/>
+      <w:r>
+        <w:t>num</w:t>
+      </w:r>
+      <w:proofErr w:type="spellEnd"/>
+      <w:r>
+        <w:t xml:space="preserve">” and returns a two-column </w:t>
+      </w:r>
+      <w:proofErr w:type="spellStart"/>
+      <w:r>
+        <w:t>dataframe</w:t>
+      </w:r>
+      <w:proofErr w:type="spellEnd"/>
+      <w:r>
+        <w:t xml:space="preserve"> with the state and name of the hospital of the corresponding rank.  For example, the expression </w:t>
+      </w:r>
+      <w:proofErr w:type="spellStart"/>
+      <w:proofErr w:type="gramStart"/>
+      <w:r>
+        <w:t>rankall</w:t>
+      </w:r>
+      <w:proofErr w:type="spellEnd"/>
+      <w:r>
+        <w:t>(</w:t>
+      </w:r>
+      <w:proofErr w:type="gramEnd"/>
+      <w:r>
+        <w:t>“heart attack”, 1) should return back a data frame with 50 hospitals and their state name that have the best outcome for heart attacks.</w:t>
+      </w:r>
+    </w:p>
+    <w:p>
+      <w:pPr>
+        <w:rPr>
+          <w:b/>
+        </w:rPr>
+      </w:pPr>
+      <w:r>
+        <w:rPr>
+          <w:b/>
+        </w:rPr>
+        <w:t>Parameters</w:t>
+      </w:r>
+      <w:r>
+        <w:rPr>
+          <w:b/>
+        </w:rPr>
+        <w:t>:</w:t>
+      </w:r>
+    </w:p>
+    <w:p>
+      <w:r>
+        <w:t xml:space="preserve">If </w:t>
+      </w:r>
+      <w:r>
+        <w:t xml:space="preserve">a </w:t>
+      </w:r>
+      <w:proofErr w:type="spellStart"/>
+      <w:r>
+        <w:t>stae</w:t>
+      </w:r>
+      <w:proofErr w:type="spellEnd"/>
+      <w:r>
+        <w:t xml:space="preserve"> doesn’t include the ranking specified</w:t>
+      </w:r>
+      <w:r>
+        <w:t xml:space="preserve">, it should return back NA </w:t>
+      </w:r>
+      <w:r>
+        <w:t xml:space="preserve">in the </w:t>
+      </w:r>
+      <w:proofErr w:type="spellStart"/>
+      <w:r>
+        <w:t>dataframe</w:t>
+      </w:r>
+      <w:proofErr w:type="spellEnd"/>
+      <w:r>
+        <w:t xml:space="preserve"> for that state’s entry </w:t>
+      </w:r>
+      <w:r>
+        <w:t>(for example,”</w:t>
+      </w:r>
+      <w:proofErr w:type="spellStart"/>
+      <w:proofErr w:type="gramStart"/>
+      <w:r>
+        <w:t>rankall</w:t>
+      </w:r>
+      <w:proofErr w:type="spellEnd"/>
+      <w:r>
+        <w:t>(</w:t>
+      </w:r>
+      <w:proofErr w:type="gramEnd"/>
+      <w:r>
+        <w:t>“heart attack”, 300)” should return mostly NAs for hospital and “state” for the state).</w:t>
+      </w:r>
+    </w:p>
+    <w:p>
+      <w:r>
+        <w:t xml:space="preserve">If </w:t>
+      </w:r>
+      <w:r>
+        <w:t>“</w:t>
+      </w:r>
+      <w:proofErr w:type="spellStart"/>
+      <w:r>
+        <w:t>num</w:t>
+      </w:r>
+      <w:proofErr w:type="spellEnd"/>
+      <w:r>
+        <w:t xml:space="preserve">” </w:t>
+      </w:r>
+      <w:r>
+        <w:t xml:space="preserve">is </w:t>
+      </w:r>
+      <w:r>
+        <w:t xml:space="preserve">written as “best”, the function should return the #1 ranked </w:t>
+      </w:r>
+      <w:proofErr w:type="gramStart"/>
+      <w:r>
+        <w:t>hospital</w:t>
+      </w:r>
+      <w:proofErr w:type="gramEnd"/>
+      <w:r>
+        <w:t xml:space="preserve"> in the state</w:t>
+      </w:r>
+    </w:p>
+    <w:p>
+      <w:r>
+        <w:t>If “</w:t>
+      </w:r>
+      <w:proofErr w:type="spellStart"/>
+      <w:r>
+        <w:t>num</w:t>
+      </w:r>
+      <w:proofErr w:type="spellEnd"/>
+      <w:r>
+        <w:t>” is written as “worst”, the function should return the worst ranking hospital per state, regardless of number of ranked hospitals in each state.</w:t>
+      </w:r>
+    </w:p>
+    <w:p>
+      <w:r>
+        <w:t>Ties:  the lists should be sorted first by rank, then alphabetically by hospital.  If two hospitals have the same rank, the “better” one is to be considered the one that is first alphabetically.</w:t>
+      </w:r>
+    </w:p>
+    <w:p>
+      <w:r>
+        <w:t xml:space="preserve">Validity testing:  </w:t>
+      </w:r>
+      <w:r>
+        <w:t>The state must be valid.  If not, the function must return the error message via the</w:t>
+      </w:r>
+      <w:r>
+        <w:t xml:space="preserve"> stop function “invalid state.”  </w:t>
+      </w:r>
+      <w:r>
+        <w:t>The outcome must be either “heart attack”, “heart failure”, or “pneumonia”.  If not, the function must return the error message via the stop function “invalid outcome.”</w:t>
+      </w:r>
+    </w:p>
+    <w:p>
+      <w:pPr>
+        <w:rPr>
+          <w:b/>
+        </w:rPr>
+      </w:pPr>
+      <w:r>
+        <w:rPr>
+          <w:b/>
+        </w:rPr>
+        <w:t>Form:</w:t>
+      </w:r>
+    </w:p>
+    <w:p>
+      <w:proofErr w:type="spellStart"/>
+      <w:proofErr w:type="gramStart"/>
+      <w:r>
+        <w:t>rankall</w:t>
+      </w:r>
+      <w:proofErr w:type="spellEnd"/>
+      <w:proofErr w:type="gramEnd"/>
+      <w:r>
+        <w:t xml:space="preserve"> &lt;- function(outcome, </w:t>
+      </w:r>
+      <w:proofErr w:type="spellStart"/>
+      <w:r>
+        <w:t>num</w:t>
+      </w:r>
+      <w:proofErr w:type="spellEnd"/>
+      <w:r>
+        <w:t xml:space="preserve"> = "best") {</w:t>
+      </w:r>
+    </w:p>
+    <w:p>
+      <w:pPr>
+        <w:ind w:firstLine="720"/>
+      </w:pPr>
+      <w:r>
+        <w:t xml:space="preserve"> ## Read outcome data </w:t>
+      </w:r>
+    </w:p>
+    <w:p>
+      <w:pPr>
+        <w:ind w:firstLine="720"/>
+      </w:pPr>
+      <w:r>
+        <w:t xml:space="preserve">## Check that state and outcome are valid </w:t>
+      </w:r>
+    </w:p>
+    <w:p>
+      <w:pPr>
+        <w:ind w:firstLine="720"/>
+      </w:pPr>
+      <w:r>
+        <w:t xml:space="preserve">## For each state, find the hospital of the given rank </w:t>
+      </w:r>
+    </w:p>
+    <w:p>
+      <w:pPr>
+        <w:ind w:firstLine="720"/>
+      </w:pPr>
+      <w:r>
+        <w:t xml:space="preserve">## Return a data frame with the hospital names and the </w:t>
+      </w:r>
+    </w:p>
+    <w:p>
+      <w:pPr>
+        <w:ind w:firstLine="720"/>
+      </w:pPr>
+      <w:r>
+        <w:t>## (abbreviated) state name</w:t>
+      </w:r>
+    </w:p>
+    <w:p>
+      <w:r>
+        <w:t>}</w:t>
+      </w:r>
+    </w:p>
     <w:p/>
     <w:p>
+      <w:r>
+        <w:t xml:space="preserve">This assignment can have a similar format as the other one.  However, I’ll have to create an empty data frame for the entries to go into, and </w:t>
+      </w:r>
+      <w:proofErr w:type="gramStart"/>
+      <w:r>
+        <w:t>a for</w:t>
+      </w:r>
+      <w:proofErr w:type="gramEnd"/>
+      <w:r>
+        <w:t xml:space="preserve"> loop that populates the data frame. I can take out the state IF statement, which I hope saves on execution time</w:t>
+      </w:r>
+    </w:p>
+    <w:p/>
+    <w:p>
+      <w:r>
+        <w:br w:type="page"/>
+      </w:r>
+    </w:p>
+    <w:p>
+      <w:pPr>
+        <w:rPr>
+          <w:b/>
+        </w:rPr>
+      </w:pPr>
+      <w:proofErr w:type="spellStart"/>
+      <w:r>
+        <w:rPr>
+          <w:b/>
+        </w:rPr>
+        <w:lastRenderedPageBreak/>
+        <w:t>Psuedocode</w:t>
+      </w:r>
+      <w:proofErr w:type="spellEnd"/>
+      <w:r>
+        <w:rPr>
+          <w:b/>
+        </w:rPr>
+        <w:t>:</w:t>
+      </w:r>
+    </w:p>
+    <w:p>
+      <w:proofErr w:type="spellStart"/>
+      <w:proofErr w:type="gramStart"/>
+      <w:r>
+        <w:t>rankall</w:t>
+      </w:r>
+      <w:proofErr w:type="spellEnd"/>
+      <w:proofErr w:type="gramEnd"/>
+      <w:r>
+        <w:t xml:space="preserve"> &lt;- function(outcome, </w:t>
+      </w:r>
+      <w:proofErr w:type="spellStart"/>
+      <w:r>
+        <w:t>num</w:t>
+      </w:r>
+      <w:proofErr w:type="spellEnd"/>
+      <w:r>
+        <w:t xml:space="preserve"> = “best”){</w:t>
+      </w:r>
+    </w:p>
+    <w:p>
+      <w:pPr>
+        <w:rPr>
+          <w:color w:val="808080" w:themeColor="background1" w:themeShade="80"/>
+        </w:rPr>
+      </w:pPr>
+      <w:r>
+        <w:rPr>
+          <w:color w:val="808080" w:themeColor="background1" w:themeShade="80"/>
+        </w:rPr>
+        <w:t>##read in our data frame, states, and conditions</w:t>
+      </w:r>
+    </w:p>
+    <w:p>
+      <w:proofErr w:type="spellStart"/>
+      <w:proofErr w:type="gramStart"/>
+      <w:r>
+        <w:t>mydata</w:t>
+      </w:r>
+      <w:proofErr w:type="spellEnd"/>
+      <w:proofErr w:type="gramEnd"/>
+      <w:r>
+        <w:t xml:space="preserve"> &lt;- read.csv("outcome-of-care-measures.csv", </w:t>
+      </w:r>
+      <w:proofErr w:type="spellStart"/>
+      <w:r>
+        <w:t>colClasses</w:t>
+      </w:r>
+      <w:proofErr w:type="spellEnd"/>
+      <w:r>
+        <w:t xml:space="preserve"> = "character", </w:t>
+      </w:r>
+      <w:proofErr w:type="spellStart"/>
+      <w:r>
+        <w:t>na.strings</w:t>
+      </w:r>
+      <w:proofErr w:type="spellEnd"/>
+      <w:r>
+        <w:t xml:space="preserve"> = c("Not Available"))</w:t>
+      </w:r>
+    </w:p>
+    <w:p>
+      <w:proofErr w:type="spellStart"/>
+      <w:proofErr w:type="gramStart"/>
+      <w:r>
+        <w:t>allinfo</w:t>
+      </w:r>
+      <w:proofErr w:type="spellEnd"/>
+      <w:proofErr w:type="gramEnd"/>
+      <w:r>
+        <w:t xml:space="preserve"> &lt;- </w:t>
+      </w:r>
+      <w:proofErr w:type="spellStart"/>
+      <w:r>
+        <w:t>mydata</w:t>
+      </w:r>
+      <w:proofErr w:type="spellEnd"/>
+      <w:r>
+        <w:t>[ ,c(2,7,11,17,23)]</w:t>
+      </w:r>
+    </w:p>
+    <w:p>
+      <w:proofErr w:type="gramStart"/>
+      <w:r>
+        <w:t>conditions</w:t>
+      </w:r>
+      <w:proofErr w:type="gramEnd"/>
+      <w:r>
+        <w:t xml:space="preserve"> &lt;- c("heart attack", "heart failure", "pneumonia")</w:t>
+      </w:r>
+    </w:p>
+    <w:p>
+      <w:proofErr w:type="gramStart"/>
+      <w:r>
+        <w:t>if(</w:t>
+      </w:r>
+      <w:proofErr w:type="spellStart"/>
+      <w:proofErr w:type="gramEnd"/>
+      <w:r>
+        <w:t>num</w:t>
+      </w:r>
+      <w:proofErr w:type="spellEnd"/>
+      <w:r>
+        <w:t xml:space="preserve"> == "best"){</w:t>
+      </w:r>
+      <w:proofErr w:type="spellStart"/>
+      <w:r>
+        <w:t>num</w:t>
+      </w:r>
+      <w:proofErr w:type="spellEnd"/>
+      <w:r>
+        <w:t xml:space="preserve"> &lt;- 1}</w:t>
+      </w:r>
+    </w:p>
+    <w:p>
+      <w:r>
+        <w:t xml:space="preserve"> </w:t>
+      </w:r>
+      <w:proofErr w:type="gramStart"/>
+      <w:r>
+        <w:t>if(</w:t>
+      </w:r>
+      <w:proofErr w:type="gramEnd"/>
+      <w:r>
+        <w:t>outcome %in% conditions){</w:t>
+      </w:r>
+    </w:p>
+    <w:p>
+      <w:pPr>
+        <w:rPr>
+          <w:strike/>
+        </w:rPr>
+      </w:pPr>
+      <w:r>
+        <w:rPr>
+          <w:strike/>
+        </w:rPr>
+        <w:t xml:space="preserve">    </w:t>
+      </w:r>
+      <w:proofErr w:type="gramStart"/>
+      <w:r>
+        <w:rPr>
+          <w:strike/>
+        </w:rPr>
+        <w:t>if(</w:t>
+      </w:r>
+      <w:proofErr w:type="gramEnd"/>
+      <w:r>
+        <w:rPr>
+          <w:strike/>
+        </w:rPr>
+        <w:t xml:space="preserve">state %in% </w:t>
+      </w:r>
+      <w:proofErr w:type="spellStart"/>
+      <w:r>
+        <w:rPr>
+          <w:strike/>
+        </w:rPr>
+        <w:t>loc</w:t>
+      </w:r>
+      <w:proofErr w:type="spellEnd"/>
+      <w:r>
+        <w:rPr>
+          <w:strike/>
+        </w:rPr>
+        <w:t>){</w:t>
+      </w:r>
+    </w:p>
+    <w:p>
+      <w:pPr>
+        <w:ind w:firstLine="720"/>
+      </w:pPr>
+      <w:r>
+        <w:t>###meat of program goes here</w:t>
+      </w:r>
+    </w:p>
+    <w:p>
+      <w:pPr>
+        <w:ind w:firstLine="720"/>
+      </w:pPr>
+      <w:proofErr w:type="gramStart"/>
+      <w:r>
+        <w:t>if(</w:t>
+      </w:r>
+      <w:proofErr w:type="gramEnd"/>
+      <w:r>
+        <w:t>outcome == "heart attack"){</w:t>
+      </w:r>
+    </w:p>
+    <w:p>
+      <w:pPr>
+        <w:ind w:left="720" w:firstLine="720"/>
+      </w:pPr>
+      <w:r>
+        <w:t xml:space="preserve">##create a </w:t>
+      </w:r>
+      <w:proofErr w:type="spellStart"/>
+      <w:r>
+        <w:t>dataframe</w:t>
+      </w:r>
+      <w:proofErr w:type="spellEnd"/>
+      <w:r>
+        <w:t xml:space="preserve"> of just the heart attack</w:t>
+      </w:r>
+    </w:p>
+    <w:p>
+      <w:pPr>
+        <w:ind w:firstLine="720"/>
+      </w:pPr>
+      <w:proofErr w:type="gramStart"/>
+      <w:r>
+        <w:t>}else</w:t>
+      </w:r>
+      <w:proofErr w:type="gramEnd"/>
+      <w:r>
+        <w:t xml:space="preserve"> if(outcome == "heart failure"){</w:t>
+      </w:r>
+    </w:p>
+    <w:p>
+      <w:r>
+        <w:tab/>
+      </w:r>
+      <w:r>
+        <w:tab/>
+        <w:t>##dostuff</w:t>
+      </w:r>
       <w:bookmarkStart w:id="0" w:name="_GoBack"/>
       <w:bookmarkEnd w:id="0"/>
     </w:p>
+    <w:p>
+      <w:r>
+        <w:t xml:space="preserve">      </w:t>
+      </w:r>
+      <w:proofErr w:type="gramStart"/>
+      <w:r>
+        <w:t>}else</w:t>
+      </w:r>
+      <w:proofErr w:type="gramEnd"/>
+      <w:r>
+        <w:t xml:space="preserve"> if(outcome == "pneumonia"){</w:t>
+      </w:r>
+    </w:p>
+    <w:p>
+      <w:r>
+        <w:t xml:space="preserve">        </w:t>
+      </w:r>
+      <w:proofErr w:type="gramStart"/>
+      <w:r>
+        <w:t>info</w:t>
+      </w:r>
+      <w:proofErr w:type="gramEnd"/>
+      <w:r>
+        <w:t xml:space="preserve"> &lt;- </w:t>
+      </w:r>
+      <w:proofErr w:type="spellStart"/>
+      <w:r>
+        <w:t>mystate</w:t>
+      </w:r>
+      <w:proofErr w:type="spellEnd"/>
+      <w:r>
+        <w:t>[,c(1,2,5)]</w:t>
+      </w:r>
+    </w:p>
+    <w:p>
+      <w:r>
+        <w:t xml:space="preserve">        </w:t>
+      </w:r>
+      <w:proofErr w:type="gramStart"/>
+      <w:r>
+        <w:t>good</w:t>
+      </w:r>
+      <w:proofErr w:type="gramEnd"/>
+      <w:r>
+        <w:t xml:space="preserve"> &lt;- </w:t>
+      </w:r>
+      <w:proofErr w:type="spellStart"/>
+      <w:r>
+        <w:t>complete.cases</w:t>
+      </w:r>
+      <w:proofErr w:type="spellEnd"/>
+      <w:r>
+        <w:t>(info)</w:t>
+      </w:r>
+    </w:p>
+    <w:p>
+      <w:r>
+        <w:t xml:space="preserve">        </w:t>
+      </w:r>
+      <w:proofErr w:type="spellStart"/>
+      <w:proofErr w:type="gramStart"/>
+      <w:r>
+        <w:t>goodinf</w:t>
+      </w:r>
+      <w:proofErr w:type="spellEnd"/>
+      <w:proofErr w:type="gramEnd"/>
+      <w:r>
+        <w:t xml:space="preserve"> &lt;- info[good,]</w:t>
+      </w:r>
+    </w:p>
+    <w:p>
+      <w:r>
+        <w:t xml:space="preserve">        ##work on this to get the order correct</w:t>
+      </w:r>
+    </w:p>
+    <w:p>
+      <w:r>
+        <w:t xml:space="preserve">        a &lt;- </w:t>
+      </w:r>
+      <w:proofErr w:type="spellStart"/>
+      <w:proofErr w:type="gramStart"/>
+      <w:r>
+        <w:t>goodinf</w:t>
+      </w:r>
+      <w:proofErr w:type="spellEnd"/>
+      <w:r>
+        <w:t>[</w:t>
+      </w:r>
+      <w:proofErr w:type="gramEnd"/>
+      <w:r>
+        <w:t>order(</w:t>
+      </w:r>
+      <w:proofErr w:type="spellStart"/>
+      <w:r>
+        <w:t>as.numeric</w:t>
+      </w:r>
+      <w:proofErr w:type="spellEnd"/>
+      <w:r>
+        <w:t>(</w:t>
+      </w:r>
+      <w:proofErr w:type="spellStart"/>
+      <w:r>
+        <w:t>goodinf</w:t>
+      </w:r>
+      <w:proofErr w:type="spellEnd"/>
+      <w:r>
+        <w:t>[,3]),</w:t>
+      </w:r>
+      <w:proofErr w:type="spellStart"/>
+      <w:r>
+        <w:t>goodinf</w:t>
+      </w:r>
+      <w:proofErr w:type="spellEnd"/>
+      <w:r>
+        <w:t>[,1]),]</w:t>
+      </w:r>
+    </w:p>
+    <w:p>
+      <w:r>
+        <w:t xml:space="preserve">        </w:t>
+      </w:r>
+      <w:proofErr w:type="gramStart"/>
+      <w:r>
+        <w:t>print(</w:t>
+      </w:r>
+      <w:proofErr w:type="gramEnd"/>
+      <w:r>
+        <w:t>a[1, 1])</w:t>
+      </w:r>
+    </w:p>
+    <w:p>
+      <w:r>
+        <w:t xml:space="preserve">      }</w:t>
+      </w:r>
+    </w:p>
+    <w:p>
+      <w:r>
+        <w:t xml:space="preserve">      </w:t>
+      </w:r>
+    </w:p>
+    <w:p>
+      <w:r>
+        <w:t xml:space="preserve">      </w:t>
+      </w:r>
+    </w:p>
+    <w:p>
+      <w:r>
+        <w:t xml:space="preserve">      </w:t>
+      </w:r>
+    </w:p>
+    <w:p>
+      <w:r>
+        <w:t xml:space="preserve">    } else {</w:t>
+      </w:r>
+    </w:p>
+    <w:p>
+      <w:r>
+        <w:t xml:space="preserve">      </w:t>
+      </w:r>
+      <w:proofErr w:type="gramStart"/>
+      <w:r>
+        <w:t>stop(</w:t>
+      </w:r>
+      <w:proofErr w:type="gramEnd"/>
+      <w:r>
+        <w:t>"invalid state")</w:t>
+      </w:r>
+    </w:p>
+    <w:p>
+      <w:r>
+        <w:t xml:space="preserve">    }</w:t>
+      </w:r>
+    </w:p>
+    <w:p>
+      <w:r>
+        <w:t xml:space="preserve">    </w:t>
+      </w:r>
+    </w:p>
+    <w:p>
+      <w:r>
+        <w:t xml:space="preserve">  } else {</w:t>
+      </w:r>
+    </w:p>
+    <w:p>
+      <w:r>
+        <w:t xml:space="preserve">    </w:t>
+      </w:r>
+      <w:proofErr w:type="gramStart"/>
+      <w:r>
+        <w:t>stop(</w:t>
+      </w:r>
+      <w:proofErr w:type="gramEnd"/>
+      <w:r>
+        <w:t>"invalid outcome")</w:t>
+      </w:r>
+    </w:p>
+    <w:p>
+      <w:r>
+        <w:lastRenderedPageBreak/>
+        <w:t xml:space="preserve">  }</w:t>
+      </w:r>
+    </w:p>
+    <w:p>
+      <w:r>
+        <w:t xml:space="preserve">  ##</w:t>
+      </w:r>
+      <w:proofErr w:type="gramStart"/>
+      <w:r>
+        <w:t>print(</w:t>
+      </w:r>
+      <w:proofErr w:type="spellStart"/>
+      <w:proofErr w:type="gramEnd"/>
+      <w:r>
+        <w:t>str</w:t>
+      </w:r>
+      <w:proofErr w:type="spellEnd"/>
+      <w:r>
+        <w:t>(</w:t>
+      </w:r>
+      <w:proofErr w:type="spellStart"/>
+      <w:r>
+        <w:t>mystate</w:t>
+      </w:r>
+      <w:proofErr w:type="spellEnd"/>
+      <w:r>
+        <w:t>))</w:t>
+      </w:r>
+    </w:p>
+    <w:p>
+      <w:r>
+        <w:t>}</w:t>
+      </w:r>
+    </w:p>
+    <w:p/>
+    <w:p/>
+    <w:p/>
+    <w:p/>
+    <w:p>
+      <w:r>
+        <w:t>}</w:t>
+      </w:r>
+    </w:p>
+    <w:p/>
     <w:sectPr>
       <w:pgSz w:w="12240" w:h="15840"/>
       <w:pgMar w:top="720" w:right="720" w:bottom="720" w:left="720" w:header="720" w:footer="720" w:gutter="0"/>

</xml_diff>